<commit_message>
Update libcal/doc/FGC_calibration.docx to start V1.15 and with minor corrections
</commit_message>
<xml_diff>
--- a/libcal/doc/FGC_calibration.docx
+++ b/libcal/doc/FGC_calibration.docx
@@ -1,6 +1,6 @@
 
 <file path=word/document.xml><?xml version="1.0" encoding="utf-8"?>
-<w:document xmlns:ve="http://schemas.openxmlformats.org/markup-compatibility/2006" xmlns:o="urn:schemas-microsoft-com:office:office" xmlns:r="http://schemas.openxmlformats.org/officeDocument/2006/relationships" xmlns:m="http://schemas.openxmlformats.org/officeDocument/2006/math" xmlns:v="urn:schemas-microsoft-com:vml" xmlns:wp="http://schemas.openxmlformats.org/drawingml/2006/wordprocessingDrawing" xmlns:w10="urn:schemas-microsoft-com:office:word" xmlns:w="http://schemas.openxmlformats.org/wordprocessingml/2006/main" xmlns:wne="http://schemas.microsoft.com/office/word/2006/wordml">
+<w:document xmlns:wpc="http://schemas.microsoft.com/office/word/2010/wordprocessingCanvas" xmlns:mc="http://schemas.openxmlformats.org/markup-compatibility/2006" xmlns:o="urn:schemas-microsoft-com:office:office" xmlns:r="http://schemas.openxmlformats.org/officeDocument/2006/relationships" xmlns:m="http://schemas.openxmlformats.org/officeDocument/2006/math" xmlns:v="urn:schemas-microsoft-com:vml" xmlns:wp14="http://schemas.microsoft.com/office/word/2010/wordprocessingDrawing" xmlns:wp="http://schemas.openxmlformats.org/drawingml/2006/wordprocessingDrawing" xmlns:w10="urn:schemas-microsoft-com:office:word" xmlns:w="http://schemas.openxmlformats.org/wordprocessingml/2006/main" xmlns:w14="http://schemas.microsoft.com/office/word/2010/wordml" xmlns:wpg="http://schemas.microsoft.com/office/word/2010/wordprocessingGroup" xmlns:wpi="http://schemas.microsoft.com/office/word/2010/wordprocessingInk" xmlns:wne="http://schemas.microsoft.com/office/word/2006/wordml" xmlns:wps="http://schemas.microsoft.com/office/word/2010/wordprocessingShape" mc:Ignorable="w14 wp14">
   <w:body>
     <w:p>
       <w:pPr>
@@ -79,10 +79,10 @@
             <v:path o:extrusionok="f" gradientshapeok="t" o:connecttype="rect"/>
             <o:lock v:ext="edit" aspectratio="t"/>
           </v:shapetype>
-          <v:shape id="_x0000_i1025" type="#_x0000_t75" style="width:40.7pt;height:50.7pt" o:ole="" fillcolor="window">
-            <v:imagedata r:id="rId8" o:title=""/>
+          <v:shape id="_x0000_i1028" type="#_x0000_t75" style="width:40.7pt;height:50.7pt" o:ole="" fillcolor="window">
+            <v:imagedata r:id="rId9" o:title=""/>
           </v:shape>
-          <o:OLEObject Type="Embed" ProgID="MSDraw" ShapeID="_x0000_i1025" DrawAspect="Content" ObjectID="_1341931183" r:id="rId9">
+          <o:OLEObject Type="Embed" ProgID="MSDraw" ShapeID="_x0000_i1028" DrawAspect="Content" ObjectID="_1446560812" r:id="rId10">
             <o:FieldCodes>\* MERGEFORMAT</o:FieldCodes>
           </o:OLEObject>
         </w:object>
@@ -2703,7 +2703,21 @@
             <w:rStyle w:val="Hyperlink"/>
             <w:noProof/>
           </w:rPr>
-          <w:t>Last Calibration Time and Temperature</w:t>
+          <w:t>Last Calib</w:t>
+        </w:r>
+        <w:r>
+          <w:rPr>
+            <w:rStyle w:val="Hyperlink"/>
+            <w:noProof/>
+          </w:rPr>
+          <w:t>r</w:t>
+        </w:r>
+        <w:r>
+          <w:rPr>
+            <w:rStyle w:val="Hyperlink"/>
+            <w:noProof/>
+          </w:rPr>
+          <w:t>ation Time and Temperature</w:t>
         </w:r>
         <w:r>
           <w:rPr>
@@ -3530,7 +3544,21 @@
             <w:rStyle w:val="Hyperlink"/>
             <w:noProof/>
           </w:rPr>
-          <w:t xml:space="preserve">Deriving the external ADC positive gain error: </w:t>
+          <w:t>Deriving the exte</w:t>
+        </w:r>
+        <w:r>
+          <w:rPr>
+            <w:rStyle w:val="Hyperlink"/>
+            <w:noProof/>
+          </w:rPr>
+          <w:t>r</w:t>
+        </w:r>
+        <w:r>
+          <w:rPr>
+            <w:rStyle w:val="Hyperlink"/>
+            <w:noProof/>
+          </w:rPr>
+          <w:t xml:space="preserve">nal ADC positive gain error: </w:t>
         </w:r>
         <w:r>
           <w:rPr>
@@ -7289,7 +7317,7 @@
           <w:insideH w:val="single" w:sz="6" w:space="0" w:color="auto"/>
           <w:insideV w:val="single" w:sz="6" w:space="0" w:color="auto"/>
         </w:tblBorders>
-        <w:tblLook w:val="01E0"/>
+        <w:tblLook w:val="01E0" w:firstRow="1" w:lastRow="1" w:firstColumn="1" w:lastColumn="1" w:noHBand="0" w:noVBand="0"/>
       </w:tblPr>
       <w:tblGrid>
         <w:gridCol w:w="2169"/>
@@ -8587,7 +8615,7 @@
           <w:insideH w:val="single" w:sz="6" w:space="0" w:color="auto"/>
           <w:insideV w:val="single" w:sz="6" w:space="0" w:color="auto"/>
         </w:tblBorders>
-        <w:tblLook w:val="01E0"/>
+        <w:tblLook w:val="01E0" w:firstRow="1" w:lastRow="1" w:firstColumn="1" w:lastColumn="1" w:noHBand="0" w:noVBand="0"/>
       </w:tblPr>
       <w:tblGrid>
         <w:gridCol w:w="3036"/>
@@ -10396,7 +10424,7 @@
           <w:insideH w:val="single" w:sz="6" w:space="0" w:color="auto"/>
           <w:insideV w:val="single" w:sz="6" w:space="0" w:color="auto"/>
         </w:tblBorders>
-        <w:tblLook w:val="01E0"/>
+        <w:tblLook w:val="01E0" w:firstRow="1" w:lastRow="1" w:firstColumn="1" w:lastColumn="1" w:noHBand="0" w:noVBand="0"/>
       </w:tblPr>
       <w:tblGrid>
         <w:gridCol w:w="2819"/>
@@ -11258,10 +11286,10 @@
           <w:position w:val="-12"/>
         </w:rPr>
         <w:object w:dxaOrig="1700" w:dyaOrig="360">
-          <v:shape id="_x0000_i1027" type="#_x0000_t75" style="width:84.5pt;height:18.15pt" o:ole="">
-            <v:imagedata r:id="rId10" o:title=""/>
+          <v:shape id="_x0000_i1029" type="#_x0000_t75" style="width:84.5pt;height:18.15pt" o:ole="">
+            <v:imagedata r:id="rId11" o:title=""/>
           </v:shape>
-          <o:OLEObject Type="Embed" ProgID="Equation.3" ShapeID="_x0000_i1027" DrawAspect="Content" ObjectID="_1341931184" r:id="rId11"/>
+          <o:OLEObject Type="Embed" ProgID="Equation.3" ShapeID="_x0000_i1029" DrawAspect="Content" ObjectID="_1446560813" r:id="rId12"/>
         </w:object>
       </w:r>
       <w:r>
@@ -11353,10 +11381,10 @@
           <w:position w:val="-30"/>
         </w:rPr>
         <w:object w:dxaOrig="2840" w:dyaOrig="680">
-          <v:shape id="_x0000_i1028" type="#_x0000_t75" style="width:142.1pt;height:33.8pt" o:ole="">
-            <v:imagedata r:id="rId12" o:title=""/>
+          <v:shape id="_x0000_i1030" type="#_x0000_t75" style="width:142.1pt;height:33.8pt" o:ole="">
+            <v:imagedata r:id="rId13" o:title=""/>
           </v:shape>
-          <o:OLEObject Type="Embed" ProgID="Equation.3" ShapeID="_x0000_i1028" DrawAspect="Content" ObjectID="_1341931185" r:id="rId13"/>
+          <o:OLEObject Type="Embed" ProgID="Equation.3" ShapeID="_x0000_i1030" DrawAspect="Content" ObjectID="_1446560814" r:id="rId14"/>
         </w:object>
       </w:r>
       <w:r>
@@ -11402,10 +11430,10 @@
           <w:position w:val="-32"/>
         </w:rPr>
         <w:object w:dxaOrig="4220" w:dyaOrig="760">
-          <v:shape id="_x0000_i1029" type="#_x0000_t75" style="width:211pt;height:38.2pt" o:ole="">
-            <v:imagedata r:id="rId14" o:title=""/>
+          <v:shape id="_x0000_i1031" type="#_x0000_t75" style="width:211pt;height:38.2pt" o:ole="">
+            <v:imagedata r:id="rId15" o:title=""/>
           </v:shape>
-          <o:OLEObject Type="Embed" ProgID="Equation.3" ShapeID="_x0000_i1029" DrawAspect="Content" ObjectID="_1341931186" r:id="rId15"/>
+          <o:OLEObject Type="Embed" ProgID="Equation.3" ShapeID="_x0000_i1031" DrawAspect="Content" ObjectID="_1446560815" r:id="rId16"/>
         </w:object>
       </w:r>
       <w:r>
@@ -13155,10 +13183,10 @@
           <w:position w:val="-30"/>
         </w:rPr>
         <w:object w:dxaOrig="1460" w:dyaOrig="680">
-          <v:shape id="_x0000_i1031" type="#_x0000_t75" style="width:73.25pt;height:33.8pt" o:ole="">
-            <v:imagedata r:id="rId16" o:title=""/>
+          <v:shape id="_x0000_i1032" type="#_x0000_t75" style="width:73.25pt;height:33.8pt" o:ole="">
+            <v:imagedata r:id="rId17" o:title=""/>
           </v:shape>
-          <o:OLEObject Type="Embed" ProgID="Equation.3" ShapeID="_x0000_i1031" DrawAspect="Content" ObjectID="_1341931187" r:id="rId17"/>
+          <o:OLEObject Type="Embed" ProgID="Equation.3" ShapeID="_x0000_i1032" DrawAspect="Content" ObjectID="_1446560816" r:id="rId18"/>
         </w:object>
       </w:r>
       <w:r>
@@ -13207,10 +13235,10 @@
           <w:position w:val="-30"/>
         </w:rPr>
         <w:object w:dxaOrig="1500" w:dyaOrig="680">
-          <v:shape id="_x0000_i1032" type="#_x0000_t75" style="width:75.15pt;height:33.8pt" o:ole="">
-            <v:imagedata r:id="rId18" o:title=""/>
+          <v:shape id="_x0000_i1033" type="#_x0000_t75" style="width:75.15pt;height:33.8pt" o:ole="">
+            <v:imagedata r:id="rId19" o:title=""/>
           </v:shape>
-          <o:OLEObject Type="Embed" ProgID="Equation.3" ShapeID="_x0000_i1032" DrawAspect="Content" ObjectID="_1341931188" r:id="rId19"/>
+          <o:OLEObject Type="Embed" ProgID="Equation.3" ShapeID="_x0000_i1033" DrawAspect="Content" ObjectID="_1446560817" r:id="rId20"/>
         </w:object>
       </w:r>
       <w:r>
@@ -13342,10 +13370,10 @@
           <w:position w:val="-30"/>
         </w:rPr>
         <w:object w:dxaOrig="3320" w:dyaOrig="720">
-          <v:shape id="_x0000_i1033" type="#_x0000_t75" style="width:166.55pt;height:36.3pt" o:ole="">
-            <v:imagedata r:id="rId20" o:title=""/>
+          <v:shape id="_x0000_i1034" type="#_x0000_t75" style="width:166.55pt;height:36.3pt" o:ole="">
+            <v:imagedata r:id="rId21" o:title=""/>
           </v:shape>
-          <o:OLEObject Type="Embed" ProgID="Equation.3" ShapeID="_x0000_i1033" DrawAspect="Content" ObjectID="_1341931189" r:id="rId21"/>
+          <o:OLEObject Type="Embed" ProgID="Equation.3" ShapeID="_x0000_i1034" DrawAspect="Content" ObjectID="_1446560818" r:id="rId22"/>
         </w:object>
       </w:r>
       <w:r>
@@ -13625,10 +13653,10 @@
           <w:position w:val="-14"/>
         </w:rPr>
         <w:object w:dxaOrig="4000" w:dyaOrig="380">
-          <v:shape id="_x0000_i1034" type="#_x0000_t75" style="width:200.35pt;height:18.8pt" o:ole="">
-            <v:imagedata r:id="rId22" o:title=""/>
+          <v:shape id="_x0000_i1035" type="#_x0000_t75" style="width:200.35pt;height:18.8pt" o:ole="">
+            <v:imagedata r:id="rId23" o:title=""/>
           </v:shape>
-          <o:OLEObject Type="Embed" ProgID="Equation.3" ShapeID="_x0000_i1034" DrawAspect="Content" ObjectID="_1341931190" r:id="rId23"/>
+          <o:OLEObject Type="Embed" ProgID="Equation.3" ShapeID="_x0000_i1035" DrawAspect="Content" ObjectID="_1446560819" r:id="rId24"/>
         </w:object>
       </w:r>
       <w:r>
@@ -13673,10 +13701,10 @@
           <w:position w:val="-32"/>
         </w:rPr>
         <w:object w:dxaOrig="4220" w:dyaOrig="760">
-          <v:shape id="_x0000_i1035" type="#_x0000_t75" style="width:211pt;height:38.2pt" o:ole="">
-            <v:imagedata r:id="rId14" o:title=""/>
+          <v:shape id="_x0000_i1036" type="#_x0000_t75" style="width:211pt;height:38.2pt" o:ole="">
+            <v:imagedata r:id="rId15" o:title=""/>
           </v:shape>
-          <o:OLEObject Type="Embed" ProgID="Equation.3" ShapeID="_x0000_i1035" DrawAspect="Content" ObjectID="_1341931191" r:id="rId24"/>
+          <o:OLEObject Type="Embed" ProgID="Equation.3" ShapeID="_x0000_i1036" DrawAspect="Content" ObjectID="_1446560820" r:id="rId25"/>
         </w:object>
       </w:r>
       <w:r>
@@ -14064,10 +14092,10 @@
           <w:position w:val="-12"/>
         </w:rPr>
         <w:object w:dxaOrig="4060" w:dyaOrig="360">
-          <v:shape id="_x0000_i1036" type="#_x0000_t75" style="width:202.85pt;height:18.15pt" o:ole="">
-            <v:imagedata r:id="rId25" o:title=""/>
+          <v:shape id="_x0000_i1037" type="#_x0000_t75" style="width:202.85pt;height:18.15pt" o:ole="">
+            <v:imagedata r:id="rId26" o:title=""/>
           </v:shape>
-          <o:OLEObject Type="Embed" ProgID="Equation.3" ShapeID="_x0000_i1036" DrawAspect="Content" ObjectID="_1341931192" r:id="rId26"/>
+          <o:OLEObject Type="Embed" ProgID="Equation.3" ShapeID="_x0000_i1037" DrawAspect="Content" ObjectID="_1446560821" r:id="rId27"/>
         </w:object>
       </w:r>
       <w:r>
@@ -14353,10 +14381,10 @@
           <w:position w:val="-12"/>
         </w:rPr>
         <w:object w:dxaOrig="4060" w:dyaOrig="360">
-          <v:shape id="_x0000_i1037" type="#_x0000_t75" style="width:202.85pt;height:18.15pt" o:ole="">
-            <v:imagedata r:id="rId27" o:title=""/>
+          <v:shape id="_x0000_i1038" type="#_x0000_t75" style="width:202.85pt;height:18.15pt" o:ole="">
+            <v:imagedata r:id="rId28" o:title=""/>
           </v:shape>
-          <o:OLEObject Type="Embed" ProgID="Equation.3" ShapeID="_x0000_i1037" DrawAspect="Content" ObjectID="_1341931193" r:id="rId28"/>
+          <o:OLEObject Type="Embed" ProgID="Equation.3" ShapeID="_x0000_i1038" DrawAspect="Content" ObjectID="_1446560822" r:id="rId29"/>
         </w:object>
       </w:r>
       <w:r>
@@ -14629,10 +14657,10 @@
           <w:position w:val="-14"/>
         </w:rPr>
         <w:object w:dxaOrig="7600" w:dyaOrig="400">
-          <v:shape id="_x0000_i1038" type="#_x0000_t75" style="width:380.05pt;height:20.05pt" o:ole="">
-            <v:imagedata r:id="rId29" o:title=""/>
+          <v:shape id="_x0000_i1039" type="#_x0000_t75" style="width:380.05pt;height:20.05pt" o:ole="">
+            <v:imagedata r:id="rId30" o:title=""/>
           </v:shape>
-          <o:OLEObject Type="Embed" ProgID="Equation.3" ShapeID="_x0000_i1038" DrawAspect="Content" ObjectID="_1341931194" r:id="rId30"/>
+          <o:OLEObject Type="Embed" ProgID="Equation.3" ShapeID="_x0000_i1039" DrawAspect="Content" ObjectID="_1446560823" r:id="rId31"/>
         </w:object>
       </w:r>
       <w:r>
@@ -14675,10 +14703,10 @@
           <w:position w:val="-14"/>
         </w:rPr>
         <w:object w:dxaOrig="7699" w:dyaOrig="400">
-          <v:shape id="_x0000_i1039" type="#_x0000_t75" style="width:385.05pt;height:20.05pt" o:ole="">
-            <v:imagedata r:id="rId31" o:title=""/>
+          <v:shape id="_x0000_i1040" type="#_x0000_t75" style="width:385.05pt;height:20.05pt" o:ole="">
+            <v:imagedata r:id="rId32" o:title=""/>
           </v:shape>
-          <o:OLEObject Type="Embed" ProgID="Equation.3" ShapeID="_x0000_i1039" DrawAspect="Content" ObjectID="_1341931195" r:id="rId32"/>
+          <o:OLEObject Type="Embed" ProgID="Equation.3" ShapeID="_x0000_i1040" DrawAspect="Content" ObjectID="_1446560824" r:id="rId33"/>
         </w:object>
       </w:r>
       <w:r>
@@ -14924,10 +14952,10 @@
           <w:position w:val="-14"/>
         </w:rPr>
         <w:object w:dxaOrig="800" w:dyaOrig="380">
-          <v:shape id="_x0000_i1040" type="#_x0000_t75" style="width:40.05pt;height:18.8pt" o:ole="">
-            <v:imagedata r:id="rId33" o:title=""/>
+          <v:shape id="_x0000_i1041" type="#_x0000_t75" style="width:40.05pt;height:18.8pt" o:ole="">
+            <v:imagedata r:id="rId34" o:title=""/>
           </v:shape>
-          <o:OLEObject Type="Embed" ProgID="Equation.3" ShapeID="_x0000_i1040" DrawAspect="Content" ObjectID="_1341931196" r:id="rId34"/>
+          <o:OLEObject Type="Embed" ProgID="Equation.3" ShapeID="_x0000_i1041" DrawAspect="Content" ObjectID="_1446560825" r:id="rId35"/>
         </w:object>
       </w:r>
       <w:r>
@@ -15125,10 +15153,10 @@
           <w:position w:val="-14"/>
         </w:rPr>
         <w:object w:dxaOrig="3800" w:dyaOrig="380">
-          <v:shape id="_x0000_i1041" type="#_x0000_t75" style="width:190.35pt;height:18.8pt" o:ole="">
-            <v:imagedata r:id="rId35" o:title=""/>
+          <v:shape id="_x0000_i1042" type="#_x0000_t75" style="width:190.35pt;height:18.8pt" o:ole="">
+            <v:imagedata r:id="rId36" o:title=""/>
           </v:shape>
-          <o:OLEObject Type="Embed" ProgID="Equation.3" ShapeID="_x0000_i1041" DrawAspect="Content" ObjectID="_1341931197" r:id="rId36"/>
+          <o:OLEObject Type="Embed" ProgID="Equation.3" ShapeID="_x0000_i1042" DrawAspect="Content" ObjectID="_1446560826" r:id="rId37"/>
         </w:object>
       </w:r>
       <w:r>
@@ -15173,10 +15201,10 @@
           <w:position w:val="-32"/>
         </w:rPr>
         <w:object w:dxaOrig="3980" w:dyaOrig="760">
-          <v:shape id="_x0000_i1042" type="#_x0000_t75" style="width:198.45pt;height:38.2pt" o:ole="">
-            <v:imagedata r:id="rId37" o:title=""/>
+          <v:shape id="_x0000_i1043" type="#_x0000_t75" style="width:198.45pt;height:38.2pt" o:ole="">
+            <v:imagedata r:id="rId38" o:title=""/>
           </v:shape>
-          <o:OLEObject Type="Embed" ProgID="Equation.3" ShapeID="_x0000_i1042" DrawAspect="Content" ObjectID="_1341931198" r:id="rId38"/>
+          <o:OLEObject Type="Embed" ProgID="Equation.3" ShapeID="_x0000_i1043" DrawAspect="Content" ObjectID="_1446560827" r:id="rId39"/>
         </w:object>
       </w:r>
       <w:r>
@@ -15514,10 +15542,10 @@
           <w:position w:val="-12"/>
         </w:rPr>
         <w:object w:dxaOrig="820" w:dyaOrig="360">
-          <v:shape id="_x0000_i1043" type="#_x0000_t75" style="width:40.7pt;height:18.15pt" o:ole="">
-            <v:imagedata r:id="rId39" o:title=""/>
+          <v:shape id="_x0000_i1044" type="#_x0000_t75" style="width:40.7pt;height:18.15pt" o:ole="">
+            <v:imagedata r:id="rId40" o:title=""/>
           </v:shape>
-          <o:OLEObject Type="Embed" ProgID="Equation.3" ShapeID="_x0000_i1043" DrawAspect="Content" ObjectID="_1341931199" r:id="rId40"/>
+          <o:OLEObject Type="Embed" ProgID="Equation.3" ShapeID="_x0000_i1044" DrawAspect="Content" ObjectID="_1446560828" r:id="rId41"/>
         </w:object>
       </w:r>
       <w:r>
@@ -15720,10 +15748,10 @@
           <w:position w:val="-12"/>
         </w:rPr>
         <w:object w:dxaOrig="3860" w:dyaOrig="360">
-          <v:shape id="_x0000_i1044" type="#_x0000_t75" style="width:193.45pt;height:18.15pt" o:ole="">
-            <v:imagedata r:id="rId41" o:title=""/>
+          <v:shape id="_x0000_i1045" type="#_x0000_t75" style="width:193.45pt;height:18.15pt" o:ole="">
+            <v:imagedata r:id="rId42" o:title=""/>
           </v:shape>
-          <o:OLEObject Type="Embed" ProgID="Equation.3" ShapeID="_x0000_i1044" DrawAspect="Content" ObjectID="_1341931200" r:id="rId42"/>
+          <o:OLEObject Type="Embed" ProgID="Equation.3" ShapeID="_x0000_i1045" DrawAspect="Content" ObjectID="_1446560829" r:id="rId43"/>
         </w:object>
       </w:r>
       <w:r>
@@ -16065,10 +16093,10 @@
           <w:position w:val="-12"/>
         </w:rPr>
         <w:object w:dxaOrig="840" w:dyaOrig="360">
-          <v:shape id="_x0000_i1045" type="#_x0000_t75" style="width:41.95pt;height:18.15pt" o:ole="">
-            <v:imagedata r:id="rId43" o:title=""/>
+          <v:shape id="_x0000_i1046" type="#_x0000_t75" style="width:41.95pt;height:18.15pt" o:ole="">
+            <v:imagedata r:id="rId44" o:title=""/>
           </v:shape>
-          <o:OLEObject Type="Embed" ProgID="Equation.3" ShapeID="_x0000_i1045" DrawAspect="Content" ObjectID="_1341931201" r:id="rId44"/>
+          <o:OLEObject Type="Embed" ProgID="Equation.3" ShapeID="_x0000_i1046" DrawAspect="Content" ObjectID="_1446560830" r:id="rId45"/>
         </w:object>
       </w:r>
       <w:r>
@@ -16266,10 +16294,10 @@
           <w:position w:val="-12"/>
         </w:rPr>
         <w:object w:dxaOrig="3860" w:dyaOrig="360">
-          <v:shape id="_x0000_i1046" type="#_x0000_t75" style="width:193.45pt;height:18.15pt" o:ole="">
-            <v:imagedata r:id="rId45" o:title=""/>
+          <v:shape id="_x0000_i1047" type="#_x0000_t75" style="width:193.45pt;height:18.15pt" o:ole="">
+            <v:imagedata r:id="rId46" o:title=""/>
           </v:shape>
-          <o:OLEObject Type="Embed" ProgID="Equation.3" ShapeID="_x0000_i1046" DrawAspect="Content" ObjectID="_1341931202" r:id="rId46"/>
+          <o:OLEObject Type="Embed" ProgID="Equation.3" ShapeID="_x0000_i1047" DrawAspect="Content" ObjectID="_1446560831" r:id="rId47"/>
         </w:object>
       </w:r>
       <w:r>
@@ -16648,10 +16676,10 @@
           <w:position w:val="-30"/>
         </w:rPr>
         <w:object w:dxaOrig="5920" w:dyaOrig="680">
-          <v:shape id="_x0000_i1047" type="#_x0000_t75" style="width:295.5pt;height:33.8pt" o:ole="">
-            <v:imagedata r:id="rId47" o:title=""/>
+          <v:shape id="_x0000_i1048" type="#_x0000_t75" style="width:295.5pt;height:33.8pt" o:ole="">
+            <v:imagedata r:id="rId48" o:title=""/>
           </v:shape>
-          <o:OLEObject Type="Embed" ProgID="Equation.3" ShapeID="_x0000_i1047" DrawAspect="Content" ObjectID="_1341931203" r:id="rId48"/>
+          <o:OLEObject Type="Embed" ProgID="Equation.3" ShapeID="_x0000_i1048" DrawAspect="Content" ObjectID="_1446560832" r:id="rId49"/>
         </w:object>
       </w:r>
       <w:r>
@@ -16659,10 +16687,10 @@
           <w:position w:val="-10"/>
         </w:rPr>
         <w:object w:dxaOrig="180" w:dyaOrig="340">
-          <v:shape id="_x0000_i1048" type="#_x0000_t75" style="width:8.75pt;height:17.55pt" o:ole="">
-            <v:imagedata r:id="rId49" o:title=""/>
+          <v:shape id="_x0000_i1049" type="#_x0000_t75" style="width:8.75pt;height:17.55pt" o:ole="">
+            <v:imagedata r:id="rId50" o:title=""/>
           </v:shape>
-          <o:OLEObject Type="Embed" ProgID="Equation.3" ShapeID="_x0000_i1048" DrawAspect="Content" ObjectID="_1341931204" r:id="rId50"/>
+          <o:OLEObject Type="Embed" ProgID="Equation.3" ShapeID="_x0000_i1049" DrawAspect="Content" ObjectID="_1446560833" r:id="rId51"/>
         </w:object>
       </w:r>
       <w:r>
@@ -16725,10 +16753,10 @@
           <w:position w:val="-30"/>
         </w:rPr>
         <w:object w:dxaOrig="5920" w:dyaOrig="680">
-          <v:shape id="_x0000_i1049" type="#_x0000_t75" style="width:295.5pt;height:33.8pt" o:ole="">
-            <v:imagedata r:id="rId51" o:title=""/>
+          <v:shape id="_x0000_i1050" type="#_x0000_t75" style="width:295.5pt;height:33.8pt" o:ole="">
+            <v:imagedata r:id="rId52" o:title=""/>
           </v:shape>
-          <o:OLEObject Type="Embed" ProgID="Equation.3" ShapeID="_x0000_i1049" DrawAspect="Content" ObjectID="_1341931205" r:id="rId52"/>
+          <o:OLEObject Type="Embed" ProgID="Equation.3" ShapeID="_x0000_i1050" DrawAspect="Content" ObjectID="_1446560834" r:id="rId53"/>
         </w:object>
       </w:r>
       <w:r>
@@ -16887,10 +16915,10 @@
           <w:position w:val="-30"/>
         </w:rPr>
         <w:object w:dxaOrig="6960" w:dyaOrig="680">
-          <v:shape id="_x0000_i1050" type="#_x0000_t75" style="width:348.1pt;height:33.8pt" o:ole="">
-            <v:imagedata r:id="rId53" o:title=""/>
+          <v:shape id="_x0000_i1051" type="#_x0000_t75" style="width:348.1pt;height:33.8pt" o:ole="">
+            <v:imagedata r:id="rId54" o:title=""/>
           </v:shape>
-          <o:OLEObject Type="Embed" ProgID="Equation.3" ShapeID="_x0000_i1050" DrawAspect="Content" ObjectID="_1341931206" r:id="rId54"/>
+          <o:OLEObject Type="Embed" ProgID="Equation.3" ShapeID="_x0000_i1051" DrawAspect="Content" ObjectID="_1446560835" r:id="rId55"/>
         </w:object>
       </w:r>
       <w:r>
@@ -16898,10 +16926,10 @@
           <w:position w:val="-10"/>
         </w:rPr>
         <w:object w:dxaOrig="180" w:dyaOrig="340">
-          <v:shape id="_x0000_i1051" type="#_x0000_t75" style="width:8.75pt;height:17.55pt" o:ole="">
-            <v:imagedata r:id="rId49" o:title=""/>
+          <v:shape id="_x0000_i1052" type="#_x0000_t75" style="width:8.75pt;height:17.55pt" o:ole="">
+            <v:imagedata r:id="rId50" o:title=""/>
           </v:shape>
-          <o:OLEObject Type="Embed" ProgID="Equation.3" ShapeID="_x0000_i1051" DrawAspect="Content" ObjectID="_1341931207" r:id="rId55"/>
+          <o:OLEObject Type="Embed" ProgID="Equation.3" ShapeID="_x0000_i1052" DrawAspect="Content" ObjectID="_1446560836" r:id="rId56"/>
         </w:object>
       </w:r>
       <w:r>
@@ -16964,10 +16992,10 @@
           <w:position w:val="-30"/>
         </w:rPr>
         <w:object w:dxaOrig="6960" w:dyaOrig="680">
-          <v:shape id="_x0000_i1052" type="#_x0000_t75" style="width:348.1pt;height:33.8pt" o:ole="">
-            <v:imagedata r:id="rId56" o:title=""/>
+          <v:shape id="_x0000_i1053" type="#_x0000_t75" style="width:348.1pt;height:33.8pt" o:ole="">
+            <v:imagedata r:id="rId57" o:title=""/>
           </v:shape>
-          <o:OLEObject Type="Embed" ProgID="Equation.3" ShapeID="_x0000_i1052" DrawAspect="Content" ObjectID="_1341931208" r:id="rId57"/>
+          <o:OLEObject Type="Embed" ProgID="Equation.3" ShapeID="_x0000_i1053" DrawAspect="Content" ObjectID="_1446560837" r:id="rId58"/>
         </w:object>
       </w:r>
       <w:r>
@@ -17229,10 +17257,10 @@
           <w:position w:val="-28"/>
         </w:rPr>
         <w:object w:dxaOrig="1219" w:dyaOrig="660">
-          <v:shape id="_x0000_i1053" type="#_x0000_t75" style="width:60.75pt;height:32.55pt" o:ole="">
-            <v:imagedata r:id="rId58" o:title=""/>
+          <v:shape id="_x0000_i1054" type="#_x0000_t75" style="width:60.75pt;height:32.55pt" o:ole="">
+            <v:imagedata r:id="rId59" o:title=""/>
           </v:shape>
-          <o:OLEObject Type="Embed" ProgID="Equation.3" ShapeID="_x0000_i1053" DrawAspect="Content" ObjectID="_1341931209" r:id="rId59"/>
+          <o:OLEObject Type="Embed" ProgID="Equation.3" ShapeID="_x0000_i1054" DrawAspect="Content" ObjectID="_1446560838" r:id="rId60"/>
         </w:object>
       </w:r>
       <w:r>
@@ -17301,10 +17329,10 @@
           <w:position w:val="-62"/>
         </w:rPr>
         <w:object w:dxaOrig="6780" w:dyaOrig="1359">
-          <v:shape id="_x0000_i1054" type="#_x0000_t75" style="width:339.35pt;height:67.6pt" o:ole="">
-            <v:imagedata r:id="rId60" o:title=""/>
+          <v:shape id="_x0000_i1055" type="#_x0000_t75" style="width:339.35pt;height:67.6pt" o:ole="">
+            <v:imagedata r:id="rId61" o:title=""/>
           </v:shape>
-          <o:OLEObject Type="Embed" ProgID="Equation.3" ShapeID="_x0000_i1054" DrawAspect="Content" ObjectID="_1341931210" r:id="rId61"/>
+          <o:OLEObject Type="Embed" ProgID="Equation.3" ShapeID="_x0000_i1055" DrawAspect="Content" ObjectID="_1446560839" r:id="rId62"/>
         </w:object>
       </w:r>
       <w:r>
@@ -17348,10 +17376,10 @@
           <w:position w:val="-62"/>
         </w:rPr>
         <w:object w:dxaOrig="6759" w:dyaOrig="1359">
-          <v:shape id="_x0000_i1055" type="#_x0000_t75" style="width:338.1pt;height:67.6pt" o:ole="">
-            <v:imagedata r:id="rId62" o:title=""/>
+          <v:shape id="_x0000_i1056" type="#_x0000_t75" style="width:338.1pt;height:67.6pt" o:ole="">
+            <v:imagedata r:id="rId63" o:title=""/>
           </v:shape>
-          <o:OLEObject Type="Embed" ProgID="Equation.3" ShapeID="_x0000_i1055" DrawAspect="Content" ObjectID="_1341931211" r:id="rId63"/>
+          <o:OLEObject Type="Embed" ProgID="Equation.3" ShapeID="_x0000_i1056" DrawAspect="Content" ObjectID="_1446560840" r:id="rId64"/>
         </w:object>
       </w:r>
       <w:r>
@@ -17402,10 +17430,10 @@
           <w:position w:val="-62"/>
         </w:rPr>
         <w:object w:dxaOrig="7820" w:dyaOrig="1359">
-          <v:shape id="_x0000_i1056" type="#_x0000_t75" style="width:391.3pt;height:67.6pt" o:ole="">
-            <v:imagedata r:id="rId64" o:title=""/>
+          <v:shape id="_x0000_i1057" type="#_x0000_t75" style="width:391.3pt;height:67.6pt" o:ole="">
+            <v:imagedata r:id="rId65" o:title=""/>
           </v:shape>
-          <o:OLEObject Type="Embed" ProgID="Equation.3" ShapeID="_x0000_i1056" DrawAspect="Content" ObjectID="_1341931212" r:id="rId65"/>
+          <o:OLEObject Type="Embed" ProgID="Equation.3" ShapeID="_x0000_i1057" DrawAspect="Content" ObjectID="_1446560841" r:id="rId66"/>
         </w:object>
       </w:r>
       <w:r>
@@ -17449,10 +17477,10 @@
           <w:position w:val="-62"/>
         </w:rPr>
         <w:object w:dxaOrig="7800" w:dyaOrig="1359">
-          <v:shape id="_x0000_i1057" type="#_x0000_t75" style="width:390.05pt;height:67.6pt" o:ole="">
-            <v:imagedata r:id="rId66" o:title=""/>
+          <v:shape id="_x0000_i1058" type="#_x0000_t75" style="width:390.05pt;height:67.6pt" o:ole="">
+            <v:imagedata r:id="rId67" o:title=""/>
           </v:shape>
-          <o:OLEObject Type="Embed" ProgID="Equation.3" ShapeID="_x0000_i1057" DrawAspect="Content" ObjectID="_1341931213" r:id="rId67"/>
+          <o:OLEObject Type="Embed" ProgID="Equation.3" ShapeID="_x0000_i1058" DrawAspect="Content" ObjectID="_1446560842" r:id="rId68"/>
         </w:object>
       </w:r>
       <w:r>
@@ -17512,10 +17540,10 @@
           <w:position w:val="-14"/>
         </w:rPr>
         <w:object w:dxaOrig="7440" w:dyaOrig="400">
-          <v:shape id="_x0000_i1058" type="#_x0000_t75" style="width:371.9pt;height:20.05pt" o:ole="">
-            <v:imagedata r:id="rId68" o:title=""/>
+          <v:shape id="_x0000_i1059" type="#_x0000_t75" style="width:371.9pt;height:20.05pt" o:ole="">
+            <v:imagedata r:id="rId69" o:title=""/>
           </v:shape>
-          <o:OLEObject Type="Embed" ProgID="Equation.3" ShapeID="_x0000_i1058" DrawAspect="Content" ObjectID="_1341931214" r:id="rId69"/>
+          <o:OLEObject Type="Embed" ProgID="Equation.3" ShapeID="_x0000_i1059" DrawAspect="Content" ObjectID="_1446560843" r:id="rId70"/>
         </w:object>
       </w:r>
       <w:r>
@@ -17558,10 +17586,10 @@
           <w:position w:val="-14"/>
         </w:rPr>
         <w:object w:dxaOrig="7440" w:dyaOrig="400">
-          <v:shape id="_x0000_i1059" type="#_x0000_t75" style="width:371.9pt;height:20.05pt" o:ole="">
-            <v:imagedata r:id="rId70" o:title=""/>
+          <v:shape id="_x0000_i1060" type="#_x0000_t75" style="width:371.9pt;height:20.05pt" o:ole="">
+            <v:imagedata r:id="rId71" o:title=""/>
           </v:shape>
-          <o:OLEObject Type="Embed" ProgID="Equation.3" ShapeID="_x0000_i1059" DrawAspect="Content" ObjectID="_1341931215" r:id="rId71"/>
+          <o:OLEObject Type="Embed" ProgID="Equation.3" ShapeID="_x0000_i1060" DrawAspect="Content" ObjectID="_1446560844" r:id="rId72"/>
         </w:object>
       </w:r>
       <w:r>
@@ -17612,10 +17640,10 @@
           <w:position w:val="-30"/>
         </w:rPr>
         <w:object w:dxaOrig="3220" w:dyaOrig="720">
-          <v:shape id="_x0000_i1060" type="#_x0000_t75" style="width:160.9pt;height:36.3pt" o:ole="">
-            <v:imagedata r:id="rId72" o:title=""/>
+          <v:shape id="_x0000_i1061" type="#_x0000_t75" style="width:160.9pt;height:36.3pt" o:ole="">
+            <v:imagedata r:id="rId73" o:title=""/>
           </v:shape>
-          <o:OLEObject Type="Embed" ProgID="Equation.3" ShapeID="_x0000_i1060" DrawAspect="Content" ObjectID="_1341931216" r:id="rId73"/>
+          <o:OLEObject Type="Embed" ProgID="Equation.3" ShapeID="_x0000_i1061" DrawAspect="Content" ObjectID="_1446560845" r:id="rId74"/>
         </w:object>
       </w:r>
       <w:r>
@@ -17739,7 +17767,23 @@
           <w:sz w:val="18"/>
           <w:szCs w:val="18"/>
         </w:rPr>
-        <w:t>CAL.A.ADC.INTERNAL.ERR[6]</w:t>
+        <w:t>CAL.A.ADC.</w:t>
+      </w:r>
+      <w:r>
+        <w:rPr>
+          <w:rFonts w:ascii="Lucida Console" w:hAnsi="Lucida Console"/>
+          <w:sz w:val="18"/>
+          <w:szCs w:val="18"/>
+        </w:rPr>
+        <w:t>EX</w:t>
+      </w:r>
+      <w:r>
+        <w:rPr>
+          <w:rFonts w:ascii="Lucida Console" w:hAnsi="Lucida Console"/>
+          <w:sz w:val="18"/>
+          <w:szCs w:val="18"/>
+        </w:rPr>
+        <w:t>TERNAL.ERR[6]</w:t>
       </w:r>
     </w:p>
     <w:p>
@@ -17756,7 +17800,25 @@
           <w:sz w:val="18"/>
           <w:szCs w:val="18"/>
         </w:rPr>
-        <w:t>CAL.B.ADC.INTERNAL.ERR[6]</w:t>
+        <w:t>CAL.B.ADC.</w:t>
+      </w:r>
+      <w:r>
+        <w:rPr>
+          <w:rFonts w:ascii="Lucida Console" w:hAnsi="Lucida Console"/>
+          <w:sz w:val="18"/>
+          <w:szCs w:val="18"/>
+        </w:rPr>
+        <w:t>EX</w:t>
+      </w:r>
+      <w:bookmarkStart w:id="45" w:name="_GoBack"/>
+      <w:bookmarkEnd w:id="45"/>
+      <w:r>
+        <w:rPr>
+          <w:rFonts w:ascii="Lucida Console" w:hAnsi="Lucida Console"/>
+          <w:sz w:val="18"/>
+          <w:szCs w:val="18"/>
+        </w:rPr>
+        <w:t>TERNAL.ERR[6]</w:t>
       </w:r>
     </w:p>
     <w:p>
@@ -17834,13 +17896,13 @@
         <w:pageBreakBefore/>
         <w:ind w:left="562" w:hanging="562"/>
       </w:pPr>
-      <w:bookmarkStart w:id="45" w:name="_Toc268188690"/>
+      <w:bookmarkStart w:id="46" w:name="_Toc268188690"/>
       <w:r>
         <w:lastRenderedPageBreak/>
         <w:t>External ADC voltage references</w:t>
       </w:r>
       <w:bookmarkEnd w:id="44"/>
-      <w:bookmarkEnd w:id="45"/>
+      <w:bookmarkEnd w:id="46"/>
     </w:p>
     <w:p>
       <w:pPr>
@@ -18013,13 +18075,13 @@
       <w:pPr>
         <w:pStyle w:val="Heading2"/>
       </w:pPr>
-      <w:bookmarkStart w:id="46" w:name="_Toc129397984"/>
-      <w:bookmarkStart w:id="47" w:name="_Toc268188691"/>
+      <w:bookmarkStart w:id="47" w:name="_Toc129397984"/>
+      <w:bookmarkStart w:id="48" w:name="_Toc268188691"/>
       <w:r>
         <w:t>+10V PBC Reference</w:t>
       </w:r>
-      <w:bookmarkEnd w:id="46"/>
       <w:bookmarkEnd w:id="47"/>
+      <w:bookmarkEnd w:id="48"/>
     </w:p>
     <w:p>
       <w:pPr>
@@ -18047,10 +18109,10 @@
           <w:position w:val="-12"/>
         </w:rPr>
         <w:object w:dxaOrig="2580" w:dyaOrig="380">
-          <v:shape id="_x0000_i1061" type="#_x0000_t75" style="width:128.95pt;height:18.8pt" o:ole="">
-            <v:imagedata r:id="rId74" o:title=""/>
+          <v:shape id="_x0000_i1062" type="#_x0000_t75" style="width:128.95pt;height:18.8pt" o:ole="">
+            <v:imagedata r:id="rId75" o:title=""/>
           </v:shape>
-          <o:OLEObject Type="Embed" ProgID="Equation.3" ShapeID="_x0000_i1061" DrawAspect="Content" ObjectID="_1341931217" r:id="rId75"/>
+          <o:OLEObject Type="Embed" ProgID="Equation.3" ShapeID="_x0000_i1062" DrawAspect="Content" ObjectID="_1446560846" r:id="rId76"/>
         </w:object>
       </w:r>
       <w:r>
@@ -18155,12 +18217,12 @@
       <w:pPr>
         <w:pStyle w:val="Heading2"/>
       </w:pPr>
-      <w:bookmarkStart w:id="48" w:name="_Toc268188692"/>
-      <w:bookmarkStart w:id="49" w:name="_Toc129397985"/>
+      <w:bookmarkStart w:id="49" w:name="_Toc268188692"/>
+      <w:bookmarkStart w:id="50" w:name="_Toc129397985"/>
       <w:r>
         <w:t>–10V PBC Reference</w:t>
       </w:r>
-      <w:bookmarkEnd w:id="48"/>
+      <w:bookmarkEnd w:id="49"/>
     </w:p>
     <w:p>
       <w:pPr>
@@ -18188,10 +18250,10 @@
           <w:position w:val="-12"/>
         </w:rPr>
         <w:object w:dxaOrig="2720" w:dyaOrig="380">
-          <v:shape id="_x0000_i1062" type="#_x0000_t75" style="width:135.85pt;height:18.8pt" o:ole="">
-            <v:imagedata r:id="rId76" o:title=""/>
+          <v:shape id="_x0000_i1063" type="#_x0000_t75" style="width:135.85pt;height:18.8pt" o:ole="">
+            <v:imagedata r:id="rId77" o:title=""/>
           </v:shape>
-          <o:OLEObject Type="Embed" ProgID="Equation.3" ShapeID="_x0000_i1062" DrawAspect="Content" ObjectID="_1341931218" r:id="rId77"/>
+          <o:OLEObject Type="Embed" ProgID="Equation.3" ShapeID="_x0000_i1063" DrawAspect="Content" ObjectID="_1446560847" r:id="rId78"/>
         </w:object>
       </w:r>
       <w:r>
@@ -18275,7 +18337,7 @@
         <w:tab/>
         <w:t>CAL.EXT_REF_ERR</w:t>
       </w:r>
-      <w:bookmarkEnd w:id="49"/>
+      <w:bookmarkEnd w:id="50"/>
     </w:p>
     <w:p>
       <w:pPr>
@@ -18283,8 +18345,8 @@
         <w:pageBreakBefore/>
         <w:ind w:left="562" w:hanging="562"/>
       </w:pPr>
-      <w:bookmarkStart w:id="50" w:name="_Toc129397986"/>
-      <w:bookmarkStart w:id="51" w:name="_Toc268188693"/>
+      <w:bookmarkStart w:id="51" w:name="_Toc129397986"/>
+      <w:bookmarkStart w:id="52" w:name="_Toc268188693"/>
       <w:r>
         <w:lastRenderedPageBreak/>
         <w:t>I</w:t>
@@ -18292,8 +18354,8 @@
       <w:r>
         <w:t>nternal ADC voltage references</w:t>
       </w:r>
-      <w:bookmarkEnd w:id="50"/>
       <w:bookmarkEnd w:id="51"/>
+      <w:bookmarkEnd w:id="52"/>
     </w:p>
     <w:p>
       <w:pPr>
@@ -18315,13 +18377,13 @@
       <w:pPr>
         <w:pStyle w:val="Heading2"/>
       </w:pPr>
-      <w:bookmarkStart w:id="52" w:name="_Toc129397987"/>
-      <w:bookmarkStart w:id="53" w:name="_Toc268188694"/>
+      <w:bookmarkStart w:id="53" w:name="_Toc129397987"/>
+      <w:bookmarkStart w:id="54" w:name="_Toc268188694"/>
       <w:r>
         <w:t>+10V Internal Reference</w:t>
       </w:r>
-      <w:bookmarkEnd w:id="52"/>
       <w:bookmarkEnd w:id="53"/>
+      <w:bookmarkEnd w:id="54"/>
     </w:p>
     <w:p>
       <w:pPr>
@@ -18383,10 +18445,10 @@
           <w:position w:val="-14"/>
         </w:rPr>
         <w:object w:dxaOrig="3920" w:dyaOrig="400">
-          <v:shape id="_x0000_i1063" type="#_x0000_t75" style="width:196.6pt;height:20.05pt" o:ole="">
-            <v:imagedata r:id="rId78" o:title=""/>
+          <v:shape id="_x0000_i1064" type="#_x0000_t75" style="width:196.6pt;height:20.05pt" o:ole="">
+            <v:imagedata r:id="rId79" o:title=""/>
           </v:shape>
-          <o:OLEObject Type="Embed" ProgID="Equation.3" ShapeID="_x0000_i1063" DrawAspect="Content" ObjectID="_1341931219" r:id="rId79"/>
+          <o:OLEObject Type="Embed" ProgID="Equation.3" ShapeID="_x0000_i1064" DrawAspect="Content" ObjectID="_1446560848" r:id="rId80"/>
         </w:object>
       </w:r>
       <w:r>
@@ -18426,10 +18488,10 @@
           <w:position w:val="-14"/>
         </w:rPr>
         <w:object w:dxaOrig="3320" w:dyaOrig="380">
-          <v:shape id="_x0000_i1064" type="#_x0000_t75" style="width:166.55pt;height:18.8pt" o:ole="">
-            <v:imagedata r:id="rId80" o:title=""/>
+          <v:shape id="_x0000_i1065" type="#_x0000_t75" style="width:166.55pt;height:18.8pt" o:ole="">
+            <v:imagedata r:id="rId81" o:title=""/>
           </v:shape>
-          <o:OLEObject Type="Embed" ProgID="Equation.3" ShapeID="_x0000_i1064" DrawAspect="Content" ObjectID="_1341931220" r:id="rId81"/>
+          <o:OLEObject Type="Embed" ProgID="Equation.3" ShapeID="_x0000_i1065" DrawAspect="Content" ObjectID="_1446560849" r:id="rId82"/>
         </w:object>
       </w:r>
       <w:r>
@@ -18464,10 +18526,10 @@
           <w:position w:val="-12"/>
         </w:rPr>
         <w:object w:dxaOrig="1660" w:dyaOrig="360">
-          <v:shape id="_x0000_i1065" type="#_x0000_t75" style="width:83.25pt;height:18.15pt" o:ole="">
-            <v:imagedata r:id="rId82" o:title=""/>
+          <v:shape id="_x0000_i1066" type="#_x0000_t75" style="width:83.25pt;height:18.15pt" o:ole="">
+            <v:imagedata r:id="rId83" o:title=""/>
           </v:shape>
-          <o:OLEObject Type="Embed" ProgID="Equation.3" ShapeID="_x0000_i1065" DrawAspect="Content" ObjectID="_1341931221" r:id="rId83"/>
+          <o:OLEObject Type="Embed" ProgID="Equation.3" ShapeID="_x0000_i1066" DrawAspect="Content" ObjectID="_1446560850" r:id="rId84"/>
         </w:object>
       </w:r>
       <w:r>
@@ -18636,13 +18698,13 @@
       <w:pPr>
         <w:pStyle w:val="Heading2"/>
       </w:pPr>
-      <w:bookmarkStart w:id="54" w:name="_Toc129397988"/>
-      <w:bookmarkStart w:id="55" w:name="_Toc268188695"/>
+      <w:bookmarkStart w:id="55" w:name="_Toc129397988"/>
+      <w:bookmarkStart w:id="56" w:name="_Toc268188695"/>
       <w:r>
         <w:t>–10V Internal Reference</w:t>
       </w:r>
-      <w:bookmarkEnd w:id="54"/>
       <w:bookmarkEnd w:id="55"/>
+      <w:bookmarkEnd w:id="56"/>
     </w:p>
     <w:p>
       <w:pPr>
@@ -18670,10 +18732,10 @@
           <w:position w:val="-14"/>
         </w:rPr>
         <w:object w:dxaOrig="4080" w:dyaOrig="400">
-          <v:shape id="_x0000_i1066" type="#_x0000_t75" style="width:204.1pt;height:20.05pt" o:ole="">
-            <v:imagedata r:id="rId84" o:title=""/>
+          <v:shape id="_x0000_i1067" type="#_x0000_t75" style="width:204.1pt;height:20.05pt" o:ole="">
+            <v:imagedata r:id="rId85" o:title=""/>
           </v:shape>
-          <o:OLEObject Type="Embed" ProgID="Equation.3" ShapeID="_x0000_i1066" DrawAspect="Content" ObjectID="_1341931222" r:id="rId85"/>
+          <o:OLEObject Type="Embed" ProgID="Equation.3" ShapeID="_x0000_i1067" DrawAspect="Content" ObjectID="_1446560851" r:id="rId86"/>
         </w:object>
       </w:r>
       <w:r>
@@ -18713,10 +18775,10 @@
           <w:position w:val="-14"/>
         </w:rPr>
         <w:object w:dxaOrig="3300" w:dyaOrig="380">
-          <v:shape id="_x0000_i1067" type="#_x0000_t75" style="width:164.65pt;height:18.8pt" o:ole="">
-            <v:imagedata r:id="rId86" o:title=""/>
+          <v:shape id="_x0000_i1068" type="#_x0000_t75" style="width:164.65pt;height:18.8pt" o:ole="">
+            <v:imagedata r:id="rId87" o:title=""/>
           </v:shape>
-          <o:OLEObject Type="Embed" ProgID="Equation.3" ShapeID="_x0000_i1067" DrawAspect="Content" ObjectID="_1341931223" r:id="rId87"/>
+          <o:OLEObject Type="Embed" ProgID="Equation.3" ShapeID="_x0000_i1068" DrawAspect="Content" ObjectID="_1446560852" r:id="rId88"/>
         </w:object>
       </w:r>
       <w:r>
@@ -18751,10 +18813,10 @@
           <w:position w:val="-12"/>
         </w:rPr>
         <w:object w:dxaOrig="1660" w:dyaOrig="360">
-          <v:shape id="_x0000_i1068" type="#_x0000_t75" style="width:83.25pt;height:18.15pt" o:ole="">
-            <v:imagedata r:id="rId82" o:title=""/>
+          <v:shape id="_x0000_i1069" type="#_x0000_t75" style="width:83.25pt;height:18.15pt" o:ole="">
+            <v:imagedata r:id="rId83" o:title=""/>
           </v:shape>
-          <o:OLEObject Type="Embed" ProgID="Equation.3" ShapeID="_x0000_i1068" DrawAspect="Content" ObjectID="_1341931224" r:id="rId88"/>
+          <o:OLEObject Type="Embed" ProgID="Equation.3" ShapeID="_x0000_i1069" DrawAspect="Content" ObjectID="_1446560853" r:id="rId89"/>
         </w:object>
       </w:r>
       <w:r>
@@ -18925,9 +18987,9 @@
         <w:pageBreakBefore/>
         <w:ind w:left="562" w:hanging="562"/>
       </w:pPr>
-      <w:bookmarkStart w:id="56" w:name="_Toc129397989"/>
-      <w:bookmarkStart w:id="57" w:name="_Ref144787737"/>
-      <w:bookmarkStart w:id="58" w:name="_Toc268188696"/>
+      <w:bookmarkStart w:id="57" w:name="_Toc129397989"/>
+      <w:bookmarkStart w:id="58" w:name="_Ref144787737"/>
+      <w:bookmarkStart w:id="59" w:name="_Toc268188696"/>
       <w:r>
         <w:lastRenderedPageBreak/>
         <w:t>Calibrating the External</w:t>
@@ -18938,9 +19000,9 @@
       <w:r>
         <w:t xml:space="preserve"> ADCs</w:t>
       </w:r>
-      <w:bookmarkEnd w:id="56"/>
       <w:bookmarkEnd w:id="57"/>
       <w:bookmarkEnd w:id="58"/>
+      <w:bookmarkEnd w:id="59"/>
     </w:p>
     <w:p>
       <w:pPr>
@@ -19041,8 +19103,8 @@
           <w:i/>
         </w:rPr>
       </w:pPr>
-      <w:bookmarkStart w:id="59" w:name="_Toc129397990"/>
-      <w:bookmarkStart w:id="60" w:name="_Toc268188697"/>
+      <w:bookmarkStart w:id="60" w:name="_Toc129397990"/>
+      <w:bookmarkStart w:id="61" w:name="_Toc268188697"/>
       <w:r>
         <w:t xml:space="preserve">Deriving the external ADC offset error: </w:t>
       </w:r>
@@ -19059,8 +19121,8 @@
         </w:rPr>
         <w:t>AdcOffset</w:t>
       </w:r>
-      <w:bookmarkEnd w:id="59"/>
       <w:bookmarkEnd w:id="60"/>
+      <w:bookmarkEnd w:id="61"/>
     </w:p>
     <w:p>
       <w:pPr>
@@ -19106,10 +19168,10 @@
           <w:position w:val="-30"/>
         </w:rPr>
         <w:object w:dxaOrig="2100" w:dyaOrig="740">
-          <v:shape id="_x0000_i1069" type="#_x0000_t75" style="width:105.2pt;height:36.95pt" o:ole="">
-            <v:imagedata r:id="rId89" o:title=""/>
+          <v:shape id="_x0000_i1070" type="#_x0000_t75" style="width:105.2pt;height:36.95pt" o:ole="">
+            <v:imagedata r:id="rId90" o:title=""/>
           </v:shape>
-          <o:OLEObject Type="Embed" ProgID="Equation.3" ShapeID="_x0000_i1069" DrawAspect="Content" ObjectID="_1341931225" r:id="rId90"/>
+          <o:OLEObject Type="Embed" ProgID="Equation.3" ShapeID="_x0000_i1070" DrawAspect="Content" ObjectID="_1446560854" r:id="rId91"/>
         </w:object>
       </w:r>
       <w:r>
@@ -19156,10 +19218,10 @@
           <w:position w:val="-12"/>
         </w:rPr>
         <w:object w:dxaOrig="540" w:dyaOrig="400">
-          <v:shape id="_x0000_i1070" type="#_x0000_t75" style="width:26.9pt;height:20.05pt" o:ole="">
-            <v:imagedata r:id="rId91" o:title=""/>
+          <v:shape id="_x0000_i1071" type="#_x0000_t75" style="width:26.9pt;height:20.05pt" o:ole="">
+            <v:imagedata r:id="rId92" o:title=""/>
           </v:shape>
-          <o:OLEObject Type="Embed" ProgID="Equation.3" ShapeID="_x0000_i1070" DrawAspect="Content" ObjectID="_1341931226" r:id="rId92"/>
+          <o:OLEObject Type="Embed" ProgID="Equation.3" ShapeID="_x0000_i1071" DrawAspect="Content" ObjectID="_1446560855" r:id="rId93"/>
         </w:object>
       </w:r>
       <w:r>
@@ -19399,8 +19461,8 @@
           <w:i/>
         </w:rPr>
       </w:pPr>
-      <w:bookmarkStart w:id="61" w:name="_Toc129397991"/>
-      <w:bookmarkStart w:id="62" w:name="_Toc268188698"/>
+      <w:bookmarkStart w:id="62" w:name="_Toc129397991"/>
+      <w:bookmarkStart w:id="63" w:name="_Toc268188698"/>
       <w:r>
         <w:t xml:space="preserve">Deriving the external ADC positive gain error: </w:t>
       </w:r>
@@ -19417,8 +19479,8 @@
         </w:rPr>
         <w:t>AdcGain+</w:t>
       </w:r>
-      <w:bookmarkEnd w:id="61"/>
       <w:bookmarkEnd w:id="62"/>
+      <w:bookmarkEnd w:id="63"/>
     </w:p>
     <w:p>
       <w:pPr>
@@ -19461,7 +19523,13 @@
         <w:t>PBC+</w:t>
       </w:r>
       <w:r>
-        <w:t>, and then combining equations 18 and 30 we can derive:</w:t>
+        <w:t>, and then combining equations 18 and 30</w:t>
+      </w:r>
+      <w:r>
+        <w:t xml:space="preserve"> and using the approximation given in equation 22,</w:t>
+      </w:r>
+      <w:r>
+        <w:t xml:space="preserve"> we can derive:</w:t>
       </w:r>
     </w:p>
     <w:p>
@@ -19482,10 +19550,10 @@
           <w:position w:val="-30"/>
         </w:rPr>
         <w:object w:dxaOrig="4560" w:dyaOrig="720">
-          <v:shape id="_x0000_i1071" type="#_x0000_t75" style="width:228.5pt;height:36.3pt" o:ole="">
-            <v:imagedata r:id="rId93" o:title=""/>
+          <v:shape id="_x0000_i1072" type="#_x0000_t75" style="width:228.5pt;height:36.3pt" o:ole="">
+            <v:imagedata r:id="rId94" o:title=""/>
           </v:shape>
-          <o:OLEObject Type="Embed" ProgID="Equation.3" ShapeID="_x0000_i1071" DrawAspect="Content" ObjectID="_1341931227" r:id="rId94"/>
+          <o:OLEObject Type="Embed" ProgID="Equation.3" ShapeID="_x0000_i1072" DrawAspect="Content" ObjectID="_1446560856" r:id="rId95"/>
         </w:object>
       </w:r>
       <w:r>
@@ -19531,10 +19599,10 @@
           <w:position w:val="-12"/>
         </w:rPr>
         <w:object w:dxaOrig="560" w:dyaOrig="400">
-          <v:shape id="_x0000_i1072" type="#_x0000_t75" style="width:28.15pt;height:20.05pt" o:ole="">
-            <v:imagedata r:id="rId95" o:title=""/>
+          <v:shape id="_x0000_i1073" type="#_x0000_t75" style="width:28.15pt;height:20.05pt" o:ole="">
+            <v:imagedata r:id="rId96" o:title=""/>
           </v:shape>
-          <o:OLEObject Type="Embed" ProgID="Equation.3" ShapeID="_x0000_i1072" DrawAspect="Content" ObjectID="_1341931228" r:id="rId96"/>
+          <o:OLEObject Type="Embed" ProgID="Equation.3" ShapeID="_x0000_i1073" DrawAspect="Content" ObjectID="_1446560857" r:id="rId97"/>
         </w:object>
       </w:r>
       <w:r>
@@ -19757,8 +19825,8 @@
       <w:r>
         <w:br w:type="page"/>
       </w:r>
-      <w:bookmarkStart w:id="63" w:name="_Toc129397992"/>
-      <w:bookmarkStart w:id="64" w:name="_Toc268188699"/>
+      <w:bookmarkStart w:id="64" w:name="_Toc129397992"/>
+      <w:bookmarkStart w:id="65" w:name="_Toc268188699"/>
       <w:r>
         <w:lastRenderedPageBreak/>
         <w:t xml:space="preserve">Deriving the external ADC negative gain error: </w:t>
@@ -19776,8 +19844,8 @@
         </w:rPr>
         <w:t>AdcGain -</w:t>
       </w:r>
-      <w:bookmarkEnd w:id="63"/>
       <w:bookmarkEnd w:id="64"/>
+      <w:bookmarkEnd w:id="65"/>
     </w:p>
     <w:p>
       <w:pPr>
@@ -19826,7 +19894,19 @@
         <w:t>PBC-</w:t>
       </w:r>
       <w:r>
-        <w:t>, and then combining equations 19 and 31 we can derive:</w:t>
+        <w:t>, and then combining equations 19 and 31</w:t>
+      </w:r>
+      <w:r>
+        <w:t xml:space="preserve"> </w:t>
+      </w:r>
+      <w:r>
+        <w:t>and using the approximation given in equation 22,</w:t>
+      </w:r>
+      <w:r>
+        <w:t xml:space="preserve"> </w:t>
+      </w:r>
+      <w:r>
+        <w:t>we can derive:</w:t>
       </w:r>
     </w:p>
     <w:p>
@@ -19847,10 +19927,10 @@
           <w:position w:val="-30"/>
         </w:rPr>
         <w:object w:dxaOrig="4800" w:dyaOrig="720">
-          <v:shape id="_x0000_i1073" type="#_x0000_t75" style="width:240.4pt;height:36.3pt" o:ole="">
-            <v:imagedata r:id="rId97" o:title=""/>
+          <v:shape id="_x0000_i1074" type="#_x0000_t75" style="width:240.4pt;height:36.3pt" o:ole="">
+            <v:imagedata r:id="rId98" o:title=""/>
           </v:shape>
-          <o:OLEObject Type="Embed" ProgID="Equation.3" ShapeID="_x0000_i1073" DrawAspect="Content" ObjectID="_1341931229" r:id="rId98"/>
+          <o:OLEObject Type="Embed" ProgID="Equation.3" ShapeID="_x0000_i1074" DrawAspect="Content" ObjectID="_1446560858" r:id="rId99"/>
         </w:object>
       </w:r>
       <w:r>
@@ -19896,10 +19976,10 @@
           <w:position w:val="-12"/>
         </w:rPr>
         <w:object w:dxaOrig="560" w:dyaOrig="400">
-          <v:shape id="_x0000_i1074" type="#_x0000_t75" style="width:28.15pt;height:20.05pt" o:ole="">
-            <v:imagedata r:id="rId99" o:title=""/>
+          <v:shape id="_x0000_i1075" type="#_x0000_t75" style="width:28.15pt;height:20.05pt" o:ole="">
+            <v:imagedata r:id="rId100" o:title=""/>
           </v:shape>
-          <o:OLEObject Type="Embed" ProgID="Equation.3" ShapeID="_x0000_i1074" DrawAspect="Content" ObjectID="_1341931230" r:id="rId100"/>
+          <o:OLEObject Type="Embed" ProgID="Equation.3" ShapeID="_x0000_i1075" DrawAspect="Content" ObjectID="_1446560859" r:id="rId101"/>
         </w:object>
       </w:r>
       <w:r>
@@ -20118,9 +20198,9 @@
         <w:pageBreakBefore/>
         <w:ind w:left="562" w:hanging="562"/>
       </w:pPr>
-      <w:bookmarkStart w:id="65" w:name="_Toc129397993"/>
-      <w:bookmarkStart w:id="66" w:name="_Ref144787436"/>
-      <w:bookmarkStart w:id="67" w:name="_Toc268188700"/>
+      <w:bookmarkStart w:id="66" w:name="_Toc129397993"/>
+      <w:bookmarkStart w:id="67" w:name="_Ref144787436"/>
+      <w:bookmarkStart w:id="68" w:name="_Toc268188700"/>
       <w:r>
         <w:lastRenderedPageBreak/>
         <w:t xml:space="preserve">Calibrating the Internal </w:t>
@@ -20131,9 +20211,9 @@
       <w:r>
         <w:t>ADCs</w:t>
       </w:r>
-      <w:bookmarkEnd w:id="65"/>
       <w:bookmarkEnd w:id="66"/>
       <w:bookmarkEnd w:id="67"/>
+      <w:bookmarkEnd w:id="68"/>
     </w:p>
     <w:p>
       <w:pPr>
@@ -20325,7 +20405,7 @@
           <w:insideH w:val="single" w:sz="4" w:space="0" w:color="auto"/>
           <w:insideV w:val="single" w:sz="4" w:space="0" w:color="auto"/>
         </w:tblBorders>
-        <w:tblLook w:val="0020"/>
+        <w:tblLook w:val="0020" w:firstRow="1" w:lastRow="0" w:firstColumn="0" w:lastColumn="0" w:noHBand="0" w:noVBand="0"/>
       </w:tblPr>
       <w:tblGrid>
         <w:gridCol w:w="1126"/>
@@ -21561,14 +21641,14 @@
       <w:pPr>
         <w:pStyle w:val="Heading2"/>
       </w:pPr>
-      <w:bookmarkStart w:id="68" w:name="_Toc129397994"/>
-      <w:bookmarkStart w:id="69" w:name="_Toc268188701"/>
+      <w:bookmarkStart w:id="69" w:name="_Toc129397994"/>
+      <w:bookmarkStart w:id="70" w:name="_Toc268188701"/>
       <w:r>
         <w:lastRenderedPageBreak/>
         <w:t>The automatic calibration command for the internal ADCs</w:t>
       </w:r>
-      <w:bookmarkEnd w:id="68"/>
       <w:bookmarkEnd w:id="69"/>
+      <w:bookmarkEnd w:id="70"/>
     </w:p>
     <w:p>
       <w:pPr>
@@ -21724,13 +21804,13 @@
       <w:pPr>
         <w:pStyle w:val="Heading2"/>
       </w:pPr>
-      <w:bookmarkStart w:id="70" w:name="_Toc129397995"/>
-      <w:bookmarkStart w:id="71" w:name="_Toc268188702"/>
+      <w:bookmarkStart w:id="71" w:name="_Toc129397995"/>
+      <w:bookmarkStart w:id="72" w:name="_Toc268188702"/>
       <w:r>
         <w:t>Voltage reference measurement error compensation</w:t>
       </w:r>
-      <w:bookmarkEnd w:id="70"/>
       <w:bookmarkEnd w:id="71"/>
+      <w:bookmarkEnd w:id="72"/>
     </w:p>
     <w:p>
       <w:pPr>
@@ -21768,7 +21848,7 @@
           <w:insideH w:val="single" w:sz="4" w:space="0" w:color="auto"/>
           <w:insideV w:val="single" w:sz="4" w:space="0" w:color="auto"/>
         </w:tblBorders>
-        <w:tblLook w:val="0020"/>
+        <w:tblLook w:val="0020" w:firstRow="1" w:lastRow="0" w:firstColumn="0" w:lastColumn="0" w:noHBand="0" w:noVBand="0"/>
       </w:tblPr>
       <w:tblGrid>
         <w:gridCol w:w="1627"/>
@@ -22405,9 +22485,9 @@
         </w:rPr>
         <w:object w:dxaOrig="3159" w:dyaOrig="340">
           <v:shape id="_x0000_i1076" type="#_x0000_t75" style="width:157.75pt;height:16.9pt" o:ole="">
-            <v:imagedata r:id="rId101" o:title=""/>
+            <v:imagedata r:id="rId102" o:title=""/>
           </v:shape>
-          <o:OLEObject Type="Embed" ProgID="Equation.3" ShapeID="_x0000_i1076" DrawAspect="Content" ObjectID="_1341931231" r:id="rId102"/>
+          <o:OLEObject Type="Embed" ProgID="Equation.3" ShapeID="_x0000_i1076" DrawAspect="Content" ObjectID="_1446560860" r:id="rId103"/>
         </w:object>
       </w:r>
       <w:r>
@@ -22440,9 +22520,9 @@
         </w:rPr>
         <w:object w:dxaOrig="3140" w:dyaOrig="340">
           <v:shape id="_x0000_i1077" type="#_x0000_t75" style="width:156.5pt;height:16.9pt" o:ole="">
-            <v:imagedata r:id="rId103" o:title=""/>
+            <v:imagedata r:id="rId104" o:title=""/>
           </v:shape>
-          <o:OLEObject Type="Embed" ProgID="Equation.3" ShapeID="_x0000_i1077" DrawAspect="Content" ObjectID="_1341931232" r:id="rId104"/>
+          <o:OLEObject Type="Embed" ProgID="Equation.3" ShapeID="_x0000_i1077" DrawAspect="Content" ObjectID="_1446560861" r:id="rId105"/>
         </w:object>
       </w:r>
       <w:r>
@@ -22489,9 +22569,9 @@
         </w:rPr>
         <w:object w:dxaOrig="3120" w:dyaOrig="340">
           <v:shape id="_x0000_i1078" type="#_x0000_t75" style="width:155.9pt;height:16.9pt" o:ole="">
-            <v:imagedata r:id="rId105" o:title=""/>
+            <v:imagedata r:id="rId106" o:title=""/>
           </v:shape>
-          <o:OLEObject Type="Embed" ProgID="Equation.3" ShapeID="_x0000_i1078" DrawAspect="Content" ObjectID="_1341931233" r:id="rId106"/>
+          <o:OLEObject Type="Embed" ProgID="Equation.3" ShapeID="_x0000_i1078" DrawAspect="Content" ObjectID="_1446560862" r:id="rId107"/>
         </w:object>
       </w:r>
       <w:r>
@@ -22524,9 +22604,9 @@
         </w:rPr>
         <w:object w:dxaOrig="3159" w:dyaOrig="340">
           <v:shape id="_x0000_i1079" type="#_x0000_t75" style="width:157.75pt;height:16.9pt" o:ole="">
-            <v:imagedata r:id="rId107" o:title=""/>
+            <v:imagedata r:id="rId108" o:title=""/>
           </v:shape>
-          <o:OLEObject Type="Embed" ProgID="Equation.3" ShapeID="_x0000_i1079" DrawAspect="Content" ObjectID="_1341931234" r:id="rId108"/>
+          <o:OLEObject Type="Embed" ProgID="Equation.3" ShapeID="_x0000_i1079" DrawAspect="Content" ObjectID="_1446560863" r:id="rId109"/>
         </w:object>
       </w:r>
       <w:r>
@@ -22573,9 +22653,9 @@
         </w:rPr>
         <w:object w:dxaOrig="1660" w:dyaOrig="400">
           <v:shape id="_x0000_i1080" type="#_x0000_t75" style="width:83.25pt;height:20.05pt" o:ole="">
-            <v:imagedata r:id="rId109" o:title=""/>
+            <v:imagedata r:id="rId110" o:title=""/>
           </v:shape>
-          <o:OLEObject Type="Embed" ProgID="Equation.3" ShapeID="_x0000_i1080" DrawAspect="Content" ObjectID="_1341931235" r:id="rId110"/>
+          <o:OLEObject Type="Embed" ProgID="Equation.3" ShapeID="_x0000_i1080" DrawAspect="Content" ObjectID="_1446560864" r:id="rId111"/>
         </w:object>
       </w:r>
       <w:r>
@@ -22608,9 +22688,9 @@
         </w:rPr>
         <w:object w:dxaOrig="2740" w:dyaOrig="400">
           <v:shape id="_x0000_i1081" type="#_x0000_t75" style="width:136.5pt;height:20.05pt" o:ole="">
-            <v:imagedata r:id="rId111" o:title=""/>
+            <v:imagedata r:id="rId112" o:title=""/>
           </v:shape>
-          <o:OLEObject Type="Embed" ProgID="Equation.3" ShapeID="_x0000_i1081" DrawAspect="Content" ObjectID="_1341931236" r:id="rId112"/>
+          <o:OLEObject Type="Embed" ProgID="Equation.3" ShapeID="_x0000_i1081" DrawAspect="Content" ObjectID="_1446560865" r:id="rId113"/>
         </w:object>
       </w:r>
       <w:r>
@@ -22643,9 +22723,9 @@
         </w:rPr>
         <w:object w:dxaOrig="2760" w:dyaOrig="400">
           <v:shape id="_x0000_i1082" type="#_x0000_t75" style="width:137.75pt;height:20.05pt" o:ole="">
-            <v:imagedata r:id="rId113" o:title=""/>
+            <v:imagedata r:id="rId114" o:title=""/>
           </v:shape>
-          <o:OLEObject Type="Embed" ProgID="Equation.3" ShapeID="_x0000_i1082" DrawAspect="Content" ObjectID="_1341931237" r:id="rId114"/>
+          <o:OLEObject Type="Embed" ProgID="Equation.3" ShapeID="_x0000_i1082" DrawAspect="Content" ObjectID="_1446560866" r:id="rId115"/>
         </w:object>
       </w:r>
       <w:r>
@@ -22686,9 +22766,9 @@
         </w:rPr>
         <w:object w:dxaOrig="1660" w:dyaOrig="400">
           <v:shape id="_x0000_i1083" type="#_x0000_t75" style="width:83.25pt;height:20.05pt" o:ole="">
-            <v:imagedata r:id="rId115" o:title=""/>
+            <v:imagedata r:id="rId116" o:title=""/>
           </v:shape>
-          <o:OLEObject Type="Embed" ProgID="Equation.3" ShapeID="_x0000_i1083" DrawAspect="Content" ObjectID="_1341931238" r:id="rId116"/>
+          <o:OLEObject Type="Embed" ProgID="Equation.3" ShapeID="_x0000_i1083" DrawAspect="Content" ObjectID="_1446560867" r:id="rId117"/>
         </w:object>
       </w:r>
       <w:r>
@@ -22721,9 +22801,9 @@
         </w:rPr>
         <w:object w:dxaOrig="2780" w:dyaOrig="400">
           <v:shape id="_x0000_i1084" type="#_x0000_t75" style="width:139pt;height:20.05pt" o:ole="">
-            <v:imagedata r:id="rId117" o:title=""/>
+            <v:imagedata r:id="rId118" o:title=""/>
           </v:shape>
-          <o:OLEObject Type="Embed" ProgID="Equation.3" ShapeID="_x0000_i1084" DrawAspect="Content" ObjectID="_1341931239" r:id="rId118"/>
+          <o:OLEObject Type="Embed" ProgID="Equation.3" ShapeID="_x0000_i1084" DrawAspect="Content" ObjectID="_1446560868" r:id="rId119"/>
         </w:object>
       </w:r>
       <w:r>
@@ -22756,9 +22836,9 @@
         </w:rPr>
         <w:object w:dxaOrig="2760" w:dyaOrig="400">
           <v:shape id="_x0000_i1085" type="#_x0000_t75" style="width:137.75pt;height:20.05pt" o:ole="">
-            <v:imagedata r:id="rId119" o:title=""/>
+            <v:imagedata r:id="rId120" o:title=""/>
           </v:shape>
-          <o:OLEObject Type="Embed" ProgID="Equation.3" ShapeID="_x0000_i1085" DrawAspect="Content" ObjectID="_1341931240" r:id="rId120"/>
+          <o:OLEObject Type="Embed" ProgID="Equation.3" ShapeID="_x0000_i1085" DrawAspect="Content" ObjectID="_1446560869" r:id="rId121"/>
         </w:object>
       </w:r>
       <w:r>
@@ -22782,12 +22862,12 @@
       <w:pPr>
         <w:pStyle w:val="Heading2"/>
       </w:pPr>
-      <w:bookmarkStart w:id="72" w:name="_Toc268188703"/>
-      <w:bookmarkStart w:id="73" w:name="_Toc129397997"/>
+      <w:bookmarkStart w:id="73" w:name="_Toc268188703"/>
+      <w:bookmarkStart w:id="74" w:name="_Toc129397997"/>
       <w:r>
         <w:t>Partial automatic calibration of one internal ADC</w:t>
       </w:r>
-      <w:bookmarkEnd w:id="72"/>
+      <w:bookmarkEnd w:id="73"/>
     </w:p>
     <w:p>
       <w:pPr>
@@ -22966,7 +23046,7 @@
           <w:i/>
         </w:rPr>
       </w:pPr>
-      <w:bookmarkStart w:id="74" w:name="_Toc268188704"/>
+      <w:bookmarkStart w:id="75" w:name="_Toc268188704"/>
       <w:r>
         <w:t>D</w:t>
       </w:r>
@@ -22986,8 +23066,8 @@
         </w:rPr>
         <w:t>AdcOffset</w:t>
       </w:r>
-      <w:bookmarkEnd w:id="73"/>
       <w:bookmarkEnd w:id="74"/>
+      <w:bookmarkEnd w:id="75"/>
     </w:p>
     <w:p>
       <w:pPr>
@@ -23067,9 +23147,9 @@
         </w:rPr>
         <w:object w:dxaOrig="2799" w:dyaOrig="720">
           <v:shape id="_x0000_i1086" type="#_x0000_t75" style="width:139.6pt;height:36.3pt" o:ole="">
-            <v:imagedata r:id="rId121" o:title=""/>
+            <v:imagedata r:id="rId122" o:title=""/>
           </v:shape>
-          <o:OLEObject Type="Embed" ProgID="Equation.3" ShapeID="_x0000_i1086" DrawAspect="Content" ObjectID="_1341931241" r:id="rId122"/>
+          <o:OLEObject Type="Embed" ProgID="Equation.3" ShapeID="_x0000_i1086" DrawAspect="Content" ObjectID="_1446560870" r:id="rId123"/>
         </w:object>
       </w:r>
       <w:r>
@@ -23130,9 +23210,9 @@
         </w:rPr>
         <w:object w:dxaOrig="3760" w:dyaOrig="740">
           <v:shape id="_x0000_i1087" type="#_x0000_t75" style="width:187.85pt;height:36.95pt" o:ole="">
-            <v:imagedata r:id="rId123" o:title=""/>
+            <v:imagedata r:id="rId124" o:title=""/>
           </v:shape>
-          <o:OLEObject Type="Embed" ProgID="Equation.3" ShapeID="_x0000_i1087" DrawAspect="Content" ObjectID="_1341931242" r:id="rId124"/>
+          <o:OLEObject Type="Embed" ProgID="Equation.3" ShapeID="_x0000_i1087" DrawAspect="Content" ObjectID="_1446560871" r:id="rId125"/>
         </w:object>
       </w:r>
       <w:r>
@@ -23308,9 +23388,9 @@
           <w:i/>
         </w:rPr>
       </w:pPr>
-      <w:bookmarkStart w:id="75" w:name="_Toc129397998"/>
-      <w:bookmarkStart w:id="76" w:name="_Toc268188705"/>
-      <w:bookmarkStart w:id="77" w:name="OLE_LINK1"/>
+      <w:bookmarkStart w:id="76" w:name="_Toc129397998"/>
+      <w:bookmarkStart w:id="77" w:name="_Toc268188705"/>
+      <w:bookmarkStart w:id="78" w:name="OLE_LINK1"/>
       <w:r>
         <w:t xml:space="preserve">Deriving the temperature normalised ADC positive gain error: </w:t>
       </w:r>
@@ -23327,20 +23407,20 @@
         </w:rPr>
         <w:t>AdcGain+</w:t>
       </w:r>
-      <w:bookmarkEnd w:id="75"/>
       <w:bookmarkEnd w:id="76"/>
+      <w:bookmarkEnd w:id="77"/>
     </w:p>
     <w:p>
       <w:pPr>
         <w:pStyle w:val="Paragraph"/>
       </w:pPr>
-      <w:bookmarkStart w:id="78" w:name="OLE_LINK2"/>
-      <w:bookmarkEnd w:id="77"/>
+      <w:bookmarkStart w:id="79" w:name="OLE_LINK2"/>
+      <w:bookmarkEnd w:id="78"/>
       <w:r>
         <w:t xml:space="preserve">Using equations 20 and 32 with the average raw </w:t>
       </w:r>
-      <w:bookmarkStart w:id="79" w:name="OLE_LINK5"/>
-      <w:bookmarkStart w:id="80" w:name="OLE_LINK6"/>
+      <w:bookmarkStart w:id="80" w:name="OLE_LINK5"/>
+      <w:bookmarkStart w:id="81" w:name="OLE_LINK6"/>
       <w:r>
         <w:t xml:space="preserve">values </w:t>
       </w:r>
@@ -23404,7 +23484,7 @@
         </w:rPr>
         <w:t>Raw-</w:t>
       </w:r>
-      <w:bookmarkEnd w:id="78"/>
+      <w:bookmarkEnd w:id="79"/>
       <w:r>
         <w:rPr>
           <w:i/>
@@ -23414,8 +23494,8 @@
       <w:r>
         <w:t xml:space="preserve">we </w:t>
       </w:r>
-      <w:bookmarkEnd w:id="79"/>
       <w:bookmarkEnd w:id="80"/>
+      <w:bookmarkEnd w:id="81"/>
       <w:r>
         <w:t>can estimate the positive gain error using:</w:t>
       </w:r>
@@ -23433,9 +23513,9 @@
         </w:rPr>
         <w:object w:dxaOrig="5720" w:dyaOrig="720">
           <v:shape id="_x0000_i1088" type="#_x0000_t75" style="width:286.1pt;height:36.3pt" o:ole="">
-            <v:imagedata r:id="rId125" o:title=""/>
+            <v:imagedata r:id="rId126" o:title=""/>
           </v:shape>
-          <o:OLEObject Type="Embed" ProgID="Equation.3" ShapeID="_x0000_i1088" DrawAspect="Content" ObjectID="_1341931243" r:id="rId126"/>
+          <o:OLEObject Type="Embed" ProgID="Equation.3" ShapeID="_x0000_i1088" DrawAspect="Content" ObjectID="_1446560872" r:id="rId127"/>
         </w:object>
       </w:r>
       <w:r>
@@ -23482,9 +23562,9 @@
         </w:rPr>
         <w:object w:dxaOrig="6660" w:dyaOrig="720">
           <v:shape id="_x0000_i1089" type="#_x0000_t75" style="width:333.1pt;height:36.3pt" o:ole="">
-            <v:imagedata r:id="rId127" o:title=""/>
+            <v:imagedata r:id="rId128" o:title=""/>
           </v:shape>
-          <o:OLEObject Type="Embed" ProgID="Equation.3" ShapeID="_x0000_i1089" DrawAspect="Content" ObjectID="_1341931244" r:id="rId128"/>
+          <o:OLEObject Type="Embed" ProgID="Equation.3" ShapeID="_x0000_i1089" DrawAspect="Content" ObjectID="_1446560873" r:id="rId129"/>
         </w:object>
       </w:r>
       <w:r>
@@ -23659,8 +23739,8 @@
           <w:i/>
         </w:rPr>
       </w:pPr>
-      <w:bookmarkStart w:id="81" w:name="_Toc129397999"/>
-      <w:bookmarkStart w:id="82" w:name="_Toc268188706"/>
+      <w:bookmarkStart w:id="82" w:name="_Toc129397999"/>
+      <w:bookmarkStart w:id="83" w:name="_Toc268188706"/>
       <w:r>
         <w:t xml:space="preserve">Deriving the temperature normalised ADC negative gain error: </w:t>
       </w:r>
@@ -23677,8 +23757,8 @@
         </w:rPr>
         <w:t>AdcGain-</w:t>
       </w:r>
-      <w:bookmarkEnd w:id="81"/>
       <w:bookmarkEnd w:id="82"/>
+      <w:bookmarkEnd w:id="83"/>
     </w:p>
     <w:p>
       <w:pPr>
@@ -23770,9 +23850,9 @@
         </w:rPr>
         <w:object w:dxaOrig="5899" w:dyaOrig="720">
           <v:shape id="_x0000_i1090" type="#_x0000_t75" style="width:294.9pt;height:36.3pt" o:ole="">
-            <v:imagedata r:id="rId129" o:title=""/>
+            <v:imagedata r:id="rId130" o:title=""/>
           </v:shape>
-          <o:OLEObject Type="Embed" ProgID="Equation.3" ShapeID="_x0000_i1090" DrawAspect="Content" ObjectID="_1341931245" r:id="rId130"/>
+          <o:OLEObject Type="Embed" ProgID="Equation.3" ShapeID="_x0000_i1090" DrawAspect="Content" ObjectID="_1446560874" r:id="rId131"/>
         </w:object>
       </w:r>
       <w:r>
@@ -23819,9 +23899,9 @@
         </w:rPr>
         <w:object w:dxaOrig="6840" w:dyaOrig="720">
           <v:shape id="_x0000_i1091" type="#_x0000_t75" style="width:341.85pt;height:36.3pt" o:ole="">
-            <v:imagedata r:id="rId131" o:title=""/>
+            <v:imagedata r:id="rId132" o:title=""/>
           </v:shape>
-          <o:OLEObject Type="Embed" ProgID="Equation.3" ShapeID="_x0000_i1091" DrawAspect="Content" ObjectID="_1341931246" r:id="rId132"/>
+          <o:OLEObject Type="Embed" ProgID="Equation.3" ShapeID="_x0000_i1091" DrawAspect="Content" ObjectID="_1446560875" r:id="rId133"/>
         </w:object>
       </w:r>
       <w:r>
@@ -23994,9 +24074,9 @@
       <w:pPr>
         <w:pStyle w:val="Heading2"/>
       </w:pPr>
-      <w:bookmarkStart w:id="83" w:name="_Toc268188707"/>
-      <w:bookmarkStart w:id="84" w:name="_Toc129398000"/>
-      <w:bookmarkStart w:id="85" w:name="_Ref144787750"/>
+      <w:bookmarkStart w:id="84" w:name="_Toc268188707"/>
+      <w:bookmarkStart w:id="85" w:name="_Toc129398000"/>
+      <w:bookmarkStart w:id="86" w:name="_Ref144787750"/>
       <w:r>
         <w:t xml:space="preserve">Deriving the </w:t>
       </w:r>
@@ -24019,7 +24099,7 @@
         </w:rPr>
         <w:t>Adc16</w:t>
       </w:r>
-      <w:bookmarkEnd w:id="83"/>
+      <w:bookmarkEnd w:id="84"/>
     </w:p>
     <w:p>
       <w:pPr>
@@ -24054,9 +24134,9 @@
         </w:rPr>
         <w:object w:dxaOrig="6060" w:dyaOrig="420">
           <v:shape id="_x0000_i1092" type="#_x0000_t75" style="width:303.05pt;height:21.3pt" o:ole="">
-            <v:imagedata r:id="rId133" o:title=""/>
+            <v:imagedata r:id="rId134" o:title=""/>
           </v:shape>
-          <o:OLEObject Type="Embed" ProgID="Equation.3" ShapeID="_x0000_i1092" DrawAspect="Content" ObjectID="_1341931247" r:id="rId134"/>
+          <o:OLEObject Type="Embed" ProgID="Equation.3" ShapeID="_x0000_i1092" DrawAspect="Content" ObjectID="_1446560876" r:id="rId135"/>
         </w:object>
       </w:r>
       <w:r>
@@ -24146,14 +24226,14 @@
         <w:pageBreakBefore/>
         <w:ind w:left="562" w:hanging="562"/>
       </w:pPr>
-      <w:bookmarkStart w:id="86" w:name="_Toc268188708"/>
+      <w:bookmarkStart w:id="87" w:name="_Toc268188708"/>
       <w:r>
         <w:lastRenderedPageBreak/>
         <w:t>Calibrating the DCCTs</w:t>
       </w:r>
-      <w:bookmarkEnd w:id="84"/>
       <w:bookmarkEnd w:id="85"/>
       <w:bookmarkEnd w:id="86"/>
+      <w:bookmarkEnd w:id="87"/>
     </w:p>
     <w:p>
       <w:pPr>
@@ -24535,8 +24615,8 @@
       <w:pPr>
         <w:pStyle w:val="Heading2"/>
       </w:pPr>
-      <w:bookmarkStart w:id="87" w:name="_Toc129398001"/>
-      <w:bookmarkStart w:id="88" w:name="_Toc268188709"/>
+      <w:bookmarkStart w:id="88" w:name="_Toc129398001"/>
+      <w:bookmarkStart w:id="89" w:name="_Toc268188709"/>
       <w:r>
         <w:t xml:space="preserve">Deriving the temperature normalised DCCT offset error: </w:t>
       </w:r>
@@ -24553,8 +24633,8 @@
         </w:rPr>
         <w:t>DcctOffset</w:t>
       </w:r>
-      <w:bookmarkEnd w:id="87"/>
       <w:bookmarkEnd w:id="88"/>
+      <w:bookmarkEnd w:id="89"/>
     </w:p>
     <w:p>
       <w:pPr>
@@ -24620,9 +24700,9 @@
         </w:rPr>
         <w:object w:dxaOrig="2799" w:dyaOrig="720">
           <v:shape id="_x0000_i1093" type="#_x0000_t75" style="width:139.6pt;height:36.3pt" o:ole="">
-            <v:imagedata r:id="rId135" o:title=""/>
+            <v:imagedata r:id="rId136" o:title=""/>
           </v:shape>
-          <o:OLEObject Type="Embed" ProgID="Equation.3" ShapeID="_x0000_i1093" DrawAspect="Content" ObjectID="_1341931248" r:id="rId136"/>
+          <o:OLEObject Type="Embed" ProgID="Equation.3" ShapeID="_x0000_i1093" DrawAspect="Content" ObjectID="_1446560877" r:id="rId137"/>
         </w:object>
       </w:r>
       <w:r>
@@ -24669,9 +24749,9 @@
         </w:rPr>
         <w:object w:dxaOrig="540" w:dyaOrig="400">
           <v:shape id="_x0000_i1094" type="#_x0000_t75" style="width:26.9pt;height:20.05pt" o:ole="">
-            <v:imagedata r:id="rId137" o:title=""/>
+            <v:imagedata r:id="rId138" o:title=""/>
           </v:shape>
-          <o:OLEObject Type="Embed" ProgID="Equation.3" ShapeID="_x0000_i1094" DrawAspect="Content" ObjectID="_1341931249" r:id="rId138"/>
+          <o:OLEObject Type="Embed" ProgID="Equation.3" ShapeID="_x0000_i1094" DrawAspect="Content" ObjectID="_1446560878" r:id="rId139"/>
         </w:object>
       </w:r>
       <w:r>
@@ -24730,9 +24810,9 @@
         </w:rPr>
         <w:object w:dxaOrig="4340" w:dyaOrig="720">
           <v:shape id="_x0000_i1095" type="#_x0000_t75" style="width:217.25pt;height:36.3pt" o:ole="">
-            <v:imagedata r:id="rId139" o:title=""/>
+            <v:imagedata r:id="rId140" o:title=""/>
           </v:shape>
-          <o:OLEObject Type="Embed" ProgID="Equation.3" ShapeID="_x0000_i1095" DrawAspect="Content" ObjectID="_1341931250" r:id="rId140"/>
+          <o:OLEObject Type="Embed" ProgID="Equation.3" ShapeID="_x0000_i1095" DrawAspect="Content" ObjectID="_1446560879" r:id="rId141"/>
         </w:object>
       </w:r>
       <w:r>
@@ -24877,8 +24957,8 @@
       <w:r>
         <w:br w:type="page"/>
       </w:r>
-      <w:bookmarkStart w:id="89" w:name="_Toc129398002"/>
-      <w:bookmarkStart w:id="90" w:name="_Toc268188710"/>
+      <w:bookmarkStart w:id="90" w:name="_Toc129398002"/>
+      <w:bookmarkStart w:id="91" w:name="_Toc268188710"/>
       <w:r>
         <w:lastRenderedPageBreak/>
         <w:t xml:space="preserve">Deriving the temperature normalised DCCT positive gain error: </w:t>
@@ -24896,8 +24976,8 @@
         </w:rPr>
         <w:t>DcctGain+</w:t>
       </w:r>
-      <w:bookmarkEnd w:id="89"/>
       <w:bookmarkEnd w:id="90"/>
+      <w:bookmarkEnd w:id="91"/>
     </w:p>
     <w:p>
       <w:pPr>
@@ -24915,9 +24995,9 @@
         </w:rPr>
         <w:object w:dxaOrig="2220" w:dyaOrig="360">
           <v:shape id="_x0000_i1096" type="#_x0000_t75" style="width:110.8pt;height:18.15pt" o:ole="">
-            <v:imagedata r:id="rId141" o:title=""/>
+            <v:imagedata r:id="rId142" o:title=""/>
           </v:shape>
-          <o:OLEObject Type="Embed" ProgID="Equation.3" ShapeID="_x0000_i1096" DrawAspect="Content" ObjectID="_1341931251" r:id="rId142"/>
+          <o:OLEObject Type="Embed" ProgID="Equation.3" ShapeID="_x0000_i1096" DrawAspect="Content" ObjectID="_1446560880" r:id="rId143"/>
         </w:object>
       </w:r>
       <w:r>
@@ -24937,9 +25017,9 @@
         </w:rPr>
         <w:object w:dxaOrig="3100" w:dyaOrig="380">
           <v:shape id="_x0000_i1097" type="#_x0000_t75" style="width:155.25pt;height:18.8pt" o:ole="">
-            <v:imagedata r:id="rId143" o:title=""/>
+            <v:imagedata r:id="rId144" o:title=""/>
           </v:shape>
-          <o:OLEObject Type="Embed" ProgID="Equation.3" ShapeID="_x0000_i1097" DrawAspect="Content" ObjectID="_1341931252" r:id="rId144"/>
+          <o:OLEObject Type="Embed" ProgID="Equation.3" ShapeID="_x0000_i1097" DrawAspect="Content" ObjectID="_1446560881" r:id="rId145"/>
         </w:object>
       </w:r>
       <w:r>
@@ -25062,9 +25142,9 @@
         </w:rPr>
         <w:object w:dxaOrig="5480" w:dyaOrig="1880">
           <v:shape id="_x0000_i1098" type="#_x0000_t75" style="width:274.25pt;height:93.9pt" o:ole="">
-            <v:imagedata r:id="rId145" o:title=""/>
+            <v:imagedata r:id="rId146" o:title=""/>
           </v:shape>
-          <o:OLEObject Type="Embed" ProgID="Equation.3" ShapeID="_x0000_i1098" DrawAspect="Content" ObjectID="_1341931253" r:id="rId146"/>
+          <o:OLEObject Type="Embed" ProgID="Equation.3" ShapeID="_x0000_i1098" DrawAspect="Content" ObjectID="_1446560882" r:id="rId147"/>
         </w:object>
       </w:r>
       <w:r>
@@ -25248,9 +25328,9 @@
         </w:rPr>
         <w:object w:dxaOrig="540" w:dyaOrig="400">
           <v:shape id="_x0000_i1099" type="#_x0000_t75" style="width:26.9pt;height:20.05pt" o:ole="">
-            <v:imagedata r:id="rId147" o:title=""/>
+            <v:imagedata r:id="rId148" o:title=""/>
           </v:shape>
-          <o:OLEObject Type="Embed" ProgID="Equation.3" ShapeID="_x0000_i1099" DrawAspect="Content" ObjectID="_1341931254" r:id="rId148"/>
+          <o:OLEObject Type="Embed" ProgID="Equation.3" ShapeID="_x0000_i1099" DrawAspect="Content" ObjectID="_1446560883" r:id="rId149"/>
         </w:object>
       </w:r>
       <w:r>
@@ -25317,9 +25397,9 @@
         </w:rPr>
         <w:object w:dxaOrig="2220" w:dyaOrig="360">
           <v:shape id="_x0000_i1100" type="#_x0000_t75" style="width:110.8pt;height:18.15pt" o:ole="">
-            <v:imagedata r:id="rId149" o:title=""/>
+            <v:imagedata r:id="rId150" o:title=""/>
           </v:shape>
-          <o:OLEObject Type="Embed" ProgID="Equation.3" ShapeID="_x0000_i1100" DrawAspect="Content" ObjectID="_1341931255" r:id="rId150"/>
+          <o:OLEObject Type="Embed" ProgID="Equation.3" ShapeID="_x0000_i1100" DrawAspect="Content" ObjectID="_1446560884" r:id="rId151"/>
         </w:object>
       </w:r>
     </w:p>
@@ -25350,9 +25430,9 @@
         </w:rPr>
         <w:object w:dxaOrig="4700" w:dyaOrig="1920">
           <v:shape id="_x0000_i1101" type="#_x0000_t75" style="width:234.8pt;height:96.4pt" o:ole="">
-            <v:imagedata r:id="rId151" o:title=""/>
+            <v:imagedata r:id="rId152" o:title=""/>
           </v:shape>
-          <o:OLEObject Type="Embed" ProgID="Equation.3" ShapeID="_x0000_i1101" DrawAspect="Content" ObjectID="_1341931256" r:id="rId152"/>
+          <o:OLEObject Type="Embed" ProgID="Equation.3" ShapeID="_x0000_i1101" DrawAspect="Content" ObjectID="_1446560885" r:id="rId153"/>
         </w:object>
       </w:r>
       <w:r>
@@ -25441,7 +25521,7 @@
       <w:pPr>
         <w:pStyle w:val="Paragraph"/>
       </w:pPr>
-      <w:bookmarkStart w:id="91" w:name="_Toc129398003"/>
+      <w:bookmarkStart w:id="92" w:name="_Toc129398003"/>
       <w:r>
         <w:t xml:space="preserve">Note that it is important to take the difference between </w:t>
       </w:r>
@@ -25451,9 +25531,9 @@
         </w:rPr>
         <w:object w:dxaOrig="520" w:dyaOrig="400">
           <v:shape id="_x0000_i1102" type="#_x0000_t75" style="width:26.3pt;height:20.05pt" o:ole="">
-            <v:imagedata r:id="rId153" o:title=""/>
+            <v:imagedata r:id="rId154" o:title=""/>
           </v:shape>
-          <o:OLEObject Type="Embed" ProgID="Equation.3" ShapeID="_x0000_i1102" DrawAspect="Content" ObjectID="_1341931257" r:id="rId154"/>
+          <o:OLEObject Type="Embed" ProgID="Equation.3" ShapeID="_x0000_i1102" DrawAspect="Content" ObjectID="_1446560886" r:id="rId155"/>
         </w:object>
       </w:r>
       <w:r>
@@ -25497,7 +25577,7 @@
         <w:pStyle w:val="Heading2"/>
         <w:jc w:val="both"/>
       </w:pPr>
-      <w:bookmarkStart w:id="92" w:name="_Toc268188711"/>
+      <w:bookmarkStart w:id="93" w:name="_Toc268188711"/>
       <w:r>
         <w:lastRenderedPageBreak/>
         <w:t xml:space="preserve">Deriving the temperature normalised DCCT negative gain error: </w:t>
@@ -25515,7 +25595,7 @@
         </w:rPr>
         <w:t>DcctGain</w:t>
       </w:r>
-      <w:bookmarkEnd w:id="91"/>
+      <w:bookmarkEnd w:id="92"/>
       <w:r>
         <w:rPr>
           <w:i/>
@@ -25523,7 +25603,7 @@
         </w:rPr>
         <w:t>-</w:t>
       </w:r>
-      <w:bookmarkEnd w:id="92"/>
+      <w:bookmarkEnd w:id="93"/>
     </w:p>
     <w:p>
       <w:pPr>
@@ -25541,9 +25621,9 @@
         </w:rPr>
         <w:object w:dxaOrig="2380" w:dyaOrig="360">
           <v:shape id="_x0000_i1103" type="#_x0000_t75" style="width:119.6pt;height:18.15pt" o:ole="">
-            <v:imagedata r:id="rId155" o:title=""/>
+            <v:imagedata r:id="rId156" o:title=""/>
           </v:shape>
-          <o:OLEObject Type="Embed" ProgID="Equation.3" ShapeID="_x0000_i1103" DrawAspect="Content" ObjectID="_1341931258" r:id="rId156"/>
+          <o:OLEObject Type="Embed" ProgID="Equation.3" ShapeID="_x0000_i1103" DrawAspect="Content" ObjectID="_1446560887" r:id="rId157"/>
         </w:object>
       </w:r>
       <w:r>
@@ -25563,9 +25643,9 @@
         </w:rPr>
         <w:object w:dxaOrig="3240" w:dyaOrig="380">
           <v:shape id="_x0000_i1104" type="#_x0000_t75" style="width:162.8pt;height:18.8pt" o:ole="">
-            <v:imagedata r:id="rId157" o:title=""/>
+            <v:imagedata r:id="rId158" o:title=""/>
           </v:shape>
-          <o:OLEObject Type="Embed" ProgID="Equation.3" ShapeID="_x0000_i1104" DrawAspect="Content" ObjectID="_1341931259" r:id="rId158"/>
+          <o:OLEObject Type="Embed" ProgID="Equation.3" ShapeID="_x0000_i1104" DrawAspect="Content" ObjectID="_1446560888" r:id="rId159"/>
         </w:object>
       </w:r>
       <w:r>
@@ -25688,9 +25768,9 @@
         </w:rPr>
         <w:object w:dxaOrig="5460" w:dyaOrig="1880">
           <v:shape id="_x0000_i1105" type="#_x0000_t75" style="width:272.95pt;height:93.9pt" o:ole="">
-            <v:imagedata r:id="rId159" o:title=""/>
+            <v:imagedata r:id="rId160" o:title=""/>
           </v:shape>
-          <o:OLEObject Type="Embed" ProgID="Equation.3" ShapeID="_x0000_i1105" DrawAspect="Content" ObjectID="_1341931260" r:id="rId160"/>
+          <o:OLEObject Type="Embed" ProgID="Equation.3" ShapeID="_x0000_i1105" DrawAspect="Content" ObjectID="_1446560889" r:id="rId161"/>
         </w:object>
       </w:r>
       <w:r>
@@ -25865,9 +25945,9 @@
         </w:rPr>
         <w:object w:dxaOrig="540" w:dyaOrig="400">
           <v:shape id="_x0000_i1106" type="#_x0000_t75" style="width:26.9pt;height:20.05pt" o:ole="">
-            <v:imagedata r:id="rId161" o:title=""/>
+            <v:imagedata r:id="rId162" o:title=""/>
           </v:shape>
-          <o:OLEObject Type="Embed" ProgID="Equation.3" ShapeID="_x0000_i1106" DrawAspect="Content" ObjectID="_1341931261" r:id="rId162"/>
+          <o:OLEObject Type="Embed" ProgID="Equation.3" ShapeID="_x0000_i1106" DrawAspect="Content" ObjectID="_1446560890" r:id="rId163"/>
         </w:object>
       </w:r>
       <w:r>
@@ -25940,9 +26020,9 @@
         </w:rPr>
         <w:object w:dxaOrig="2380" w:dyaOrig="360">
           <v:shape id="_x0000_i1107" type="#_x0000_t75" style="width:119.6pt;height:18.15pt" o:ole="">
-            <v:imagedata r:id="rId163" o:title=""/>
+            <v:imagedata r:id="rId164" o:title=""/>
           </v:shape>
-          <o:OLEObject Type="Embed" ProgID="Equation.3" ShapeID="_x0000_i1107" DrawAspect="Content" ObjectID="_1341931262" r:id="rId164"/>
+          <o:OLEObject Type="Embed" ProgID="Equation.3" ShapeID="_x0000_i1107" DrawAspect="Content" ObjectID="_1446560891" r:id="rId165"/>
         </w:object>
       </w:r>
     </w:p>
@@ -25973,9 +26053,9 @@
         </w:rPr>
         <w:object w:dxaOrig="4700" w:dyaOrig="1920">
           <v:shape id="_x0000_i1108" type="#_x0000_t75" style="width:234.8pt;height:96.4pt" o:ole="">
-            <v:imagedata r:id="rId165" o:title=""/>
+            <v:imagedata r:id="rId166" o:title=""/>
           </v:shape>
-          <o:OLEObject Type="Embed" ProgID="Equation.3" ShapeID="_x0000_i1108" DrawAspect="Content" ObjectID="_1341931263" r:id="rId166"/>
+          <o:OLEObject Type="Embed" ProgID="Equation.3" ShapeID="_x0000_i1108" DrawAspect="Content" ObjectID="_1446560892" r:id="rId167"/>
         </w:object>
       </w:r>
       <w:r>
@@ -26073,9 +26153,9 @@
         </w:rPr>
         <w:object w:dxaOrig="700" w:dyaOrig="400">
           <v:shape id="_x0000_i1109" type="#_x0000_t75" style="width:35.05pt;height:20.05pt" o:ole="">
-            <v:imagedata r:id="rId167" o:title=""/>
+            <v:imagedata r:id="rId168" o:title=""/>
           </v:shape>
-          <o:OLEObject Type="Embed" ProgID="Equation.3" ShapeID="_x0000_i1109" DrawAspect="Content" ObjectID="_1341931264" r:id="rId168"/>
+          <o:OLEObject Type="Embed" ProgID="Equation.3" ShapeID="_x0000_i1109" DrawAspect="Content" ObjectID="_1446560893" r:id="rId169"/>
         </w:object>
       </w:r>
       <w:r>
@@ -26105,8 +26185,8 @@
         <w:pageBreakBefore/>
         <w:ind w:left="562" w:hanging="562"/>
       </w:pPr>
-      <w:bookmarkStart w:id="93" w:name="_Toc268188712"/>
-      <w:bookmarkStart w:id="94" w:name="_Toc129398004"/>
+      <w:bookmarkStart w:id="94" w:name="_Toc268188712"/>
+      <w:bookmarkStart w:id="95" w:name="_Toc129398004"/>
       <w:r>
         <w:lastRenderedPageBreak/>
         <w:t>C</w:t>
@@ -26114,7 +26194,7 @@
       <w:r>
         <w:t>alibration library: libcal</w:t>
       </w:r>
-      <w:bookmarkEnd w:id="93"/>
+      <w:bookmarkEnd w:id="94"/>
     </w:p>
     <w:p>
       <w:pPr>
@@ -26213,11 +26293,11 @@
       <w:pPr>
         <w:pStyle w:val="Heading2"/>
       </w:pPr>
-      <w:bookmarkStart w:id="95" w:name="_Toc268188713"/>
+      <w:bookmarkStart w:id="96" w:name="_Toc268188713"/>
       <w:r>
         <w:t>Temperature compensation</w:t>
       </w:r>
-      <w:bookmarkEnd w:id="95"/>
+      <w:bookmarkEnd w:id="96"/>
     </w:p>
     <w:p>
       <w:pPr>
@@ -26384,11 +26464,11 @@
       <w:pPr>
         <w:pStyle w:val="Heading2"/>
       </w:pPr>
-      <w:bookmarkStart w:id="96" w:name="_Toc268188714"/>
+      <w:bookmarkStart w:id="97" w:name="_Toc268188714"/>
       <w:r>
         <w:t>Calibration Factors</w:t>
       </w:r>
-      <w:bookmarkEnd w:id="96"/>
+      <w:bookmarkEnd w:id="97"/>
     </w:p>
     <w:p>
       <w:pPr>
@@ -26852,11 +26932,11 @@
       <w:pPr>
         <w:pStyle w:val="Heading2"/>
       </w:pPr>
-      <w:bookmarkStart w:id="97" w:name="_Toc268188715"/>
+      <w:bookmarkStart w:id="98" w:name="_Toc268188715"/>
       <w:r>
         <w:t>Temperature normalised calibration errors</w:t>
       </w:r>
-      <w:bookmarkEnd w:id="97"/>
+      <w:bookmarkEnd w:id="98"/>
     </w:p>
     <w:p>
       <w:pPr>
@@ -26930,11 +27010,11 @@
       <w:pPr>
         <w:pStyle w:val="Heading3"/>
       </w:pPr>
-      <w:bookmarkStart w:id="98" w:name="_Toc268188716"/>
+      <w:bookmarkStart w:id="99" w:name="_Toc268188716"/>
       <w:r>
         <w:t>Averaging the raw ADC acquisitions</w:t>
       </w:r>
-      <w:bookmarkEnd w:id="98"/>
+      <w:bookmarkEnd w:id="99"/>
     </w:p>
     <w:p>
       <w:pPr>
@@ -27144,7 +27224,7 @@
       <w:pPr>
         <w:pStyle w:val="Heading3"/>
       </w:pPr>
-      <w:bookmarkStart w:id="99" w:name="_Toc268188717"/>
+      <w:bookmarkStart w:id="100" w:name="_Toc268188717"/>
       <w:r>
         <w:lastRenderedPageBreak/>
         <w:t xml:space="preserve">Calculating the </w:t>
@@ -27158,7 +27238,7 @@
       <w:r>
         <w:t>ation errors</w:t>
       </w:r>
-      <w:bookmarkEnd w:id="99"/>
+      <w:bookmarkEnd w:id="100"/>
     </w:p>
     <w:p>
       <w:pPr>
@@ -27393,11 +27473,11 @@
       <w:pPr>
         <w:pStyle w:val="Heading3"/>
       </w:pPr>
-      <w:bookmarkStart w:id="100" w:name="_Toc268188718"/>
+      <w:bookmarkStart w:id="101" w:name="_Toc268188718"/>
       <w:r>
         <w:t>Calculating the nominal ADC gain</w:t>
       </w:r>
-      <w:bookmarkEnd w:id="100"/>
+      <w:bookmarkEnd w:id="101"/>
     </w:p>
     <w:p>
       <w:pPr>
@@ -27585,14 +27665,14 @@
       <w:pPr>
         <w:pStyle w:val="Heading3"/>
       </w:pPr>
-      <w:bookmarkStart w:id="101" w:name="_Toc268188719"/>
+      <w:bookmarkStart w:id="102" w:name="_Toc268188719"/>
       <w:r>
         <w:t xml:space="preserve">Calculating the </w:t>
       </w:r>
       <w:r>
         <w:t>DCCT calibration errors</w:t>
       </w:r>
-      <w:bookmarkEnd w:id="101"/>
+      <w:bookmarkEnd w:id="102"/>
     </w:p>
     <w:p>
       <w:pPr>
@@ -27747,7 +27827,7 @@
       <w:pPr>
         <w:pStyle w:val="Heading3"/>
       </w:pPr>
-      <w:bookmarkStart w:id="102" w:name="_Toc268188720"/>
+      <w:bookmarkStart w:id="103" w:name="_Toc268188720"/>
       <w:r>
         <w:t>Date/Time/Temperature stamp</w:t>
       </w:r>
@@ -27760,7 +27840,7 @@
       <w:r>
         <w:t>a calibration event</w:t>
       </w:r>
-      <w:bookmarkEnd w:id="102"/>
+      <w:bookmarkEnd w:id="103"/>
     </w:p>
     <w:p>
       <w:pPr>
@@ -28056,11 +28136,11 @@
       <w:pPr>
         <w:pStyle w:val="Heading2"/>
       </w:pPr>
-      <w:bookmarkStart w:id="103" w:name="_Toc268188721"/>
+      <w:bookmarkStart w:id="104" w:name="_Toc268188721"/>
       <w:r>
         <w:t>DAC calibration</w:t>
       </w:r>
-      <w:bookmarkEnd w:id="103"/>
+      <w:bookmarkEnd w:id="104"/>
     </w:p>
     <w:p>
       <w:pPr>
@@ -28530,7 +28610,7 @@
         <w:pageBreakBefore/>
         <w:ind w:left="562" w:hanging="562"/>
       </w:pPr>
-      <w:bookmarkStart w:id="104" w:name="_Toc268188722"/>
+      <w:bookmarkStart w:id="105" w:name="_Toc268188722"/>
       <w:r>
         <w:lastRenderedPageBreak/>
         <w:t>C</w:t>
@@ -28538,8 +28618,8 @@
       <w:r>
         <w:t>onclusions</w:t>
       </w:r>
-      <w:bookmarkEnd w:id="94"/>
-      <w:bookmarkEnd w:id="104"/>
+      <w:bookmarkEnd w:id="95"/>
+      <w:bookmarkEnd w:id="105"/>
     </w:p>
     <w:p>
       <w:pPr>
@@ -28572,19 +28652,19 @@
         <w:pageBreakBefore/>
         <w:ind w:left="562" w:hanging="562"/>
       </w:pPr>
-      <w:bookmarkStart w:id="105" w:name="_Toc268188723"/>
+      <w:bookmarkStart w:id="106" w:name="_Toc268188723"/>
       <w:r>
         <w:lastRenderedPageBreak/>
         <w:t>Changes in this document</w:t>
       </w:r>
-      <w:bookmarkEnd w:id="105"/>
+      <w:bookmarkEnd w:id="106"/>
     </w:p>
     <w:p>
       <w:pPr>
         <w:pStyle w:val="Heading2"/>
       </w:pPr>
-      <w:bookmarkStart w:id="106" w:name="_Toc268188725"/>
       <w:bookmarkStart w:id="107" w:name="_Toc268188724"/>
+      <w:bookmarkStart w:id="108" w:name="_Toc268188725"/>
       <w:r>
         <w:t>V1.1</w:t>
       </w:r>
@@ -28726,7 +28806,7 @@
       <w:r>
         <w:t>1.12  March 1st 2008</w:t>
       </w:r>
-      <w:bookmarkEnd w:id="106"/>
+      <w:bookmarkEnd w:id="108"/>
     </w:p>
     <w:p>
       <w:pPr>
@@ -28804,11 +28884,11 @@
       <w:pPr>
         <w:pStyle w:val="Heading2"/>
       </w:pPr>
-      <w:bookmarkStart w:id="108" w:name="_Toc268188726"/>
+      <w:bookmarkStart w:id="109" w:name="_Toc268188726"/>
       <w:r>
         <w:t>V1.11  November 1st 2006</w:t>
       </w:r>
-      <w:bookmarkEnd w:id="108"/>
+      <w:bookmarkEnd w:id="109"/>
     </w:p>
     <w:p>
       <w:pPr>
@@ -29024,11 +29104,11 @@
       <w:pPr>
         <w:pStyle w:val="Heading2"/>
       </w:pPr>
-      <w:bookmarkStart w:id="109" w:name="_Toc268188727"/>
+      <w:bookmarkStart w:id="110" w:name="_Toc268188727"/>
       <w:r>
         <w:t>V1.10  August 31st 2006</w:t>
       </w:r>
-      <w:bookmarkEnd w:id="109"/>
+      <w:bookmarkEnd w:id="110"/>
     </w:p>
     <w:p>
       <w:pPr>
@@ -29251,7 +29331,7 @@
       <w:pPr>
         <w:pStyle w:val="Heading2"/>
       </w:pPr>
-      <w:bookmarkStart w:id="110" w:name="_Toc268188728"/>
+      <w:bookmarkStart w:id="111" w:name="_Toc268188728"/>
       <w:r>
         <w:t>V</w:t>
       </w:r>
@@ -29273,7 +29353,7 @@
       <w:r>
         <w:t>2006</w:t>
       </w:r>
-      <w:bookmarkEnd w:id="110"/>
+      <w:bookmarkEnd w:id="111"/>
     </w:p>
     <w:p>
       <w:pPr>
@@ -29308,6 +29388,7 @@
         </w:numPr>
       </w:pPr>
       <w:r>
+        <w:lastRenderedPageBreak/>
         <w:t>ADC16 nominal gains are now only set by the user and are not calculated automatically</w:t>
       </w:r>
     </w:p>
@@ -29320,7 +29401,6 @@
         </w:numPr>
       </w:pPr>
       <w:r>
-        <w:lastRenderedPageBreak/>
         <w:t xml:space="preserve">ADC16 nominal gains and errors are now included in the </w:t>
       </w:r>
       <w:r>
@@ -29337,7 +29417,7 @@
       <w:pPr>
         <w:pStyle w:val="Heading2"/>
       </w:pPr>
-      <w:bookmarkStart w:id="111" w:name="_Toc268188729"/>
+      <w:bookmarkStart w:id="112" w:name="_Toc268188729"/>
       <w:r>
         <w:t>V1.8</w:t>
       </w:r>
@@ -29353,7 +29433,7 @@
       <w:r>
         <w:t>2006</w:t>
       </w:r>
-      <w:bookmarkEnd w:id="111"/>
+      <w:bookmarkEnd w:id="112"/>
     </w:p>
     <w:p>
       <w:pPr>
@@ -29398,9 +29478,9 @@
       </w:r>
     </w:p>
     <w:sectPr>
-      <w:headerReference w:type="default" r:id="rId169"/>
-      <w:footerReference w:type="default" r:id="rId170"/>
-      <w:headerReference w:type="first" r:id="rId171"/>
+      <w:headerReference w:type="default" r:id="rId170"/>
+      <w:footerReference w:type="default" r:id="rId171"/>
+      <w:headerReference w:type="first" r:id="rId172"/>
       <w:pgSz w:w="11909" w:h="16834" w:code="9"/>
       <w:pgMar w:top="1368" w:right="1368" w:bottom="1253" w:left="1411" w:header="850" w:footer="850" w:gutter="0"/>
       <w:cols w:space="720"/>
@@ -29410,7 +29490,7 @@
 </file>
 
 <file path=word/endnotes.xml><?xml version="1.0" encoding="utf-8"?>
-<w:endnotes xmlns:ve="http://schemas.openxmlformats.org/markup-compatibility/2006" xmlns:o="urn:schemas-microsoft-com:office:office" xmlns:r="http://schemas.openxmlformats.org/officeDocument/2006/relationships" xmlns:m="http://schemas.openxmlformats.org/officeDocument/2006/math" xmlns:v="urn:schemas-microsoft-com:vml" xmlns:wp="http://schemas.openxmlformats.org/drawingml/2006/wordprocessingDrawing" xmlns:w10="urn:schemas-microsoft-com:office:word" xmlns:w="http://schemas.openxmlformats.org/wordprocessingml/2006/main" xmlns:wne="http://schemas.microsoft.com/office/word/2006/wordml">
+<w:endnotes xmlns:wpc="http://schemas.microsoft.com/office/word/2010/wordprocessingCanvas" xmlns:mc="http://schemas.openxmlformats.org/markup-compatibility/2006" xmlns:o="urn:schemas-microsoft-com:office:office" xmlns:r="http://schemas.openxmlformats.org/officeDocument/2006/relationships" xmlns:m="http://schemas.openxmlformats.org/officeDocument/2006/math" xmlns:v="urn:schemas-microsoft-com:vml" xmlns:wp14="http://schemas.microsoft.com/office/word/2010/wordprocessingDrawing" xmlns:wp="http://schemas.openxmlformats.org/drawingml/2006/wordprocessingDrawing" xmlns:w10="urn:schemas-microsoft-com:office:word" xmlns:w="http://schemas.openxmlformats.org/wordprocessingml/2006/main" xmlns:w14="http://schemas.microsoft.com/office/word/2010/wordml" xmlns:wpg="http://schemas.microsoft.com/office/word/2010/wordprocessingGroup" xmlns:wpi="http://schemas.microsoft.com/office/word/2010/wordprocessingInk" xmlns:wne="http://schemas.microsoft.com/office/word/2006/wordml" xmlns:wps="http://schemas.microsoft.com/office/word/2010/wordprocessingShape" mc:Ignorable="w14 wp14">
   <w:endnote w:type="separator" w:id="-1">
     <w:p>
       <w:r>
@@ -29429,7 +29509,7 @@
 </file>
 
 <file path=word/footer1.xml><?xml version="1.0" encoding="utf-8"?>
-<w:ftr xmlns:ve="http://schemas.openxmlformats.org/markup-compatibility/2006" xmlns:o="urn:schemas-microsoft-com:office:office" xmlns:r="http://schemas.openxmlformats.org/officeDocument/2006/relationships" xmlns:m="http://schemas.openxmlformats.org/officeDocument/2006/math" xmlns:v="urn:schemas-microsoft-com:vml" xmlns:wp="http://schemas.openxmlformats.org/drawingml/2006/wordprocessingDrawing" xmlns:w10="urn:schemas-microsoft-com:office:word" xmlns:w="http://schemas.openxmlformats.org/wordprocessingml/2006/main" xmlns:wne="http://schemas.microsoft.com/office/word/2006/wordml">
+<w:ftr xmlns:wpc="http://schemas.microsoft.com/office/word/2010/wordprocessingCanvas" xmlns:mc="http://schemas.openxmlformats.org/markup-compatibility/2006" xmlns:o="urn:schemas-microsoft-com:office:office" xmlns:r="http://schemas.openxmlformats.org/officeDocument/2006/relationships" xmlns:m="http://schemas.openxmlformats.org/officeDocument/2006/math" xmlns:v="urn:schemas-microsoft-com:vml" xmlns:wp14="http://schemas.microsoft.com/office/word/2010/wordprocessingDrawing" xmlns:wp="http://schemas.openxmlformats.org/drawingml/2006/wordprocessingDrawing" xmlns:w10="urn:schemas-microsoft-com:office:word" xmlns:w="http://schemas.openxmlformats.org/wordprocessingml/2006/main" xmlns:w14="http://schemas.microsoft.com/office/word/2010/wordml" xmlns:wpg="http://schemas.microsoft.com/office/word/2010/wordprocessingGroup" xmlns:wpi="http://schemas.microsoft.com/office/word/2010/wordprocessingInk" xmlns:wne="http://schemas.microsoft.com/office/word/2006/wordml" xmlns:wps="http://schemas.microsoft.com/office/word/2010/wordprocessingShape" mc:Ignorable="w14 wp14">
   <w:p>
     <w:pPr>
       <w:pStyle w:val="Footer"/>
@@ -29484,7 +29564,7 @@
         <w:noProof/>
         <w:lang w:val="en-GB"/>
       </w:rPr>
-      <w:t>34</w:t>
+      <w:t>16</w:t>
     </w:r>
     <w:r>
       <w:rPr>
@@ -29552,7 +29632,7 @@
 </file>
 
 <file path=word/footnotes.xml><?xml version="1.0" encoding="utf-8"?>
-<w:footnotes xmlns:ve="http://schemas.openxmlformats.org/markup-compatibility/2006" xmlns:o="urn:schemas-microsoft-com:office:office" xmlns:r="http://schemas.openxmlformats.org/officeDocument/2006/relationships" xmlns:m="http://schemas.openxmlformats.org/officeDocument/2006/math" xmlns:v="urn:schemas-microsoft-com:vml" xmlns:wp="http://schemas.openxmlformats.org/drawingml/2006/wordprocessingDrawing" xmlns:w10="urn:schemas-microsoft-com:office:word" xmlns:w="http://schemas.openxmlformats.org/wordprocessingml/2006/main" xmlns:wne="http://schemas.microsoft.com/office/word/2006/wordml">
+<w:footnotes xmlns:wpc="http://schemas.microsoft.com/office/word/2010/wordprocessingCanvas" xmlns:mc="http://schemas.openxmlformats.org/markup-compatibility/2006" xmlns:o="urn:schemas-microsoft-com:office:office" xmlns:r="http://schemas.openxmlformats.org/officeDocument/2006/relationships" xmlns:m="http://schemas.openxmlformats.org/officeDocument/2006/math" xmlns:v="urn:schemas-microsoft-com:vml" xmlns:wp14="http://schemas.microsoft.com/office/word/2010/wordprocessingDrawing" xmlns:wp="http://schemas.openxmlformats.org/drawingml/2006/wordprocessingDrawing" xmlns:w10="urn:schemas-microsoft-com:office:word" xmlns:w="http://schemas.openxmlformats.org/wordprocessingml/2006/main" xmlns:w14="http://schemas.microsoft.com/office/word/2010/wordml" xmlns:wpg="http://schemas.microsoft.com/office/word/2010/wordprocessingGroup" xmlns:wpi="http://schemas.microsoft.com/office/word/2010/wordprocessingInk" xmlns:wne="http://schemas.microsoft.com/office/word/2006/wordml" xmlns:wps="http://schemas.microsoft.com/office/word/2010/wordprocessingShape" mc:Ignorable="w14 wp14">
   <w:footnote w:type="separator" w:id="-1">
     <w:p>
       <w:r>
@@ -29571,7 +29651,7 @@
 </file>
 
 <file path=word/header1.xml><?xml version="1.0" encoding="utf-8"?>
-<w:hdr xmlns:ve="http://schemas.openxmlformats.org/markup-compatibility/2006" xmlns:o="urn:schemas-microsoft-com:office:office" xmlns:r="http://schemas.openxmlformats.org/officeDocument/2006/relationships" xmlns:m="http://schemas.openxmlformats.org/officeDocument/2006/math" xmlns:v="urn:schemas-microsoft-com:vml" xmlns:wp="http://schemas.openxmlformats.org/drawingml/2006/wordprocessingDrawing" xmlns:w10="urn:schemas-microsoft-com:office:word" xmlns:w="http://schemas.openxmlformats.org/wordprocessingml/2006/main" xmlns:wne="http://schemas.microsoft.com/office/word/2006/wordml">
+<w:hdr xmlns:wpc="http://schemas.microsoft.com/office/word/2010/wordprocessingCanvas" xmlns:mc="http://schemas.openxmlformats.org/markup-compatibility/2006" xmlns:o="urn:schemas-microsoft-com:office:office" xmlns:r="http://schemas.openxmlformats.org/officeDocument/2006/relationships" xmlns:m="http://schemas.openxmlformats.org/officeDocument/2006/math" xmlns:v="urn:schemas-microsoft-com:vml" xmlns:wp14="http://schemas.microsoft.com/office/word/2010/wordprocessingDrawing" xmlns:wp="http://schemas.openxmlformats.org/drawingml/2006/wordprocessingDrawing" xmlns:w10="urn:schemas-microsoft-com:office:word" xmlns:w="http://schemas.openxmlformats.org/wordprocessingml/2006/main" xmlns:w14="http://schemas.microsoft.com/office/word/2010/wordml" xmlns:wpg="http://schemas.microsoft.com/office/word/2010/wordprocessingGroup" xmlns:wpi="http://schemas.microsoft.com/office/word/2010/wordprocessingInk" xmlns:wne="http://schemas.microsoft.com/office/word/2006/wordml" xmlns:wps="http://schemas.microsoft.com/office/word/2010/wordprocessingShape" mc:Ignorable="w14 wp14">
   <w:p>
     <w:pPr>
       <w:pStyle w:val="Header"/>
@@ -29601,14 +29681,27 @@
       </w:rPr>
       <w:tab/>
     </w:r>
-    <w:fldSimple w:instr=" DATE \@ &quot;dd/MM/yyyy&quot; ">
-      <w:r>
-        <w:rPr>
-          <w:noProof/>
-        </w:rPr>
-        <w:t>29/07/2010</w:t>
-      </w:r>
-    </w:fldSimple>
+    <w:r>
+      <w:fldChar w:fldCharType="begin"/>
+    </w:r>
+    <w:r>
+      <w:instrText xml:space="preserve"> DATE \@ "dd/MM/yyyy" </w:instrText>
+    </w:r>
+    <w:r>
+      <w:fldChar w:fldCharType="separate"/>
+    </w:r>
+    <w:r>
+      <w:rPr>
+        <w:noProof/>
+      </w:rPr>
+      <w:t>21/11/2013</w:t>
+    </w:r>
+    <w:r>
+      <w:rPr>
+        <w:noProof/>
+      </w:rPr>
+      <w:fldChar w:fldCharType="end"/>
+    </w:r>
   </w:p>
   <w:p>
     <w:pPr>
@@ -29645,7 +29738,7 @@
         <w:lang w:val="en-US"/>
       </w:rPr>
       <w:tab/>
-      <w:t>Version 1.14</w:t>
+      <w:t>Version 1.15</w:t>
     </w:r>
   </w:p>
   <w:p>
@@ -29661,7 +29754,7 @@
 </file>
 
 <file path=word/header2.xml><?xml version="1.0" encoding="utf-8"?>
-<w:hdr xmlns:ve="http://schemas.openxmlformats.org/markup-compatibility/2006" xmlns:o="urn:schemas-microsoft-com:office:office" xmlns:r="http://schemas.openxmlformats.org/officeDocument/2006/relationships" xmlns:m="http://schemas.openxmlformats.org/officeDocument/2006/math" xmlns:v="urn:schemas-microsoft-com:vml" xmlns:wp="http://schemas.openxmlformats.org/drawingml/2006/wordprocessingDrawing" xmlns:w10="urn:schemas-microsoft-com:office:word" xmlns:w="http://schemas.openxmlformats.org/wordprocessingml/2006/main" xmlns:wne="http://schemas.microsoft.com/office/word/2006/wordml">
+<w:hdr xmlns:wpc="http://schemas.microsoft.com/office/word/2010/wordprocessingCanvas" xmlns:mc="http://schemas.openxmlformats.org/markup-compatibility/2006" xmlns:o="urn:schemas-microsoft-com:office:office" xmlns:r="http://schemas.openxmlformats.org/officeDocument/2006/relationships" xmlns:m="http://schemas.openxmlformats.org/officeDocument/2006/math" xmlns:v="urn:schemas-microsoft-com:vml" xmlns:wp14="http://schemas.microsoft.com/office/word/2010/wordprocessingDrawing" xmlns:wp="http://schemas.openxmlformats.org/drawingml/2006/wordprocessingDrawing" xmlns:w10="urn:schemas-microsoft-com:office:word" xmlns:w="http://schemas.openxmlformats.org/wordprocessingml/2006/main" xmlns:w14="http://schemas.microsoft.com/office/word/2010/wordml" xmlns:wpg="http://schemas.microsoft.com/office/word/2010/wordprocessingGroup" xmlns:wpi="http://schemas.microsoft.com/office/word/2010/wordprocessingInk" xmlns:wne="http://schemas.microsoft.com/office/word/2006/wordml" xmlns:wps="http://schemas.microsoft.com/office/word/2010/wordprocessingShape" mc:Ignorable="w14 wp14">
   <w:p>
     <w:r>
       <w:t>SL-PO/Section/Initials</w:t>
@@ -29684,7 +29777,7 @@
 </file>
 
 <file path=word/numbering.xml><?xml version="1.0" encoding="utf-8"?>
-<w:numbering xmlns:ve="http://schemas.openxmlformats.org/markup-compatibility/2006" xmlns:o="urn:schemas-microsoft-com:office:office" xmlns:r="http://schemas.openxmlformats.org/officeDocument/2006/relationships" xmlns:m="http://schemas.openxmlformats.org/officeDocument/2006/math" xmlns:v="urn:schemas-microsoft-com:vml" xmlns:wp="http://schemas.openxmlformats.org/drawingml/2006/wordprocessingDrawing" xmlns:w10="urn:schemas-microsoft-com:office:word" xmlns:w="http://schemas.openxmlformats.org/wordprocessingml/2006/main" xmlns:wne="http://schemas.microsoft.com/office/word/2006/wordml">
+<w:numbering xmlns:wpc="http://schemas.microsoft.com/office/word/2010/wordprocessingCanvas" xmlns:mc="http://schemas.openxmlformats.org/markup-compatibility/2006" xmlns:o="urn:schemas-microsoft-com:office:office" xmlns:r="http://schemas.openxmlformats.org/officeDocument/2006/relationships" xmlns:m="http://schemas.openxmlformats.org/officeDocument/2006/math" xmlns:v="urn:schemas-microsoft-com:vml" xmlns:wp14="http://schemas.microsoft.com/office/word/2010/wordprocessingDrawing" xmlns:wp="http://schemas.openxmlformats.org/drawingml/2006/wordprocessingDrawing" xmlns:w10="urn:schemas-microsoft-com:office:word" xmlns:w="http://schemas.openxmlformats.org/wordprocessingml/2006/main" xmlns:w14="http://schemas.microsoft.com/office/word/2010/wordml" xmlns:wpg="http://schemas.microsoft.com/office/word/2010/wordprocessingGroup" xmlns:wpi="http://schemas.microsoft.com/office/word/2010/wordprocessingInk" xmlns:wne="http://schemas.microsoft.com/office/word/2006/wordml" xmlns:wps="http://schemas.microsoft.com/office/word/2010/wordprocessingShape" mc:Ignorable="w14 wp14">
   <w:abstractNum w:abstractNumId="0">
     <w:nsid w:val="FFFFFFFE"/>
     <w:multiLevelType w:val="singleLevel"/>
@@ -32181,7 +32274,7 @@
 </file>
 
 <file path=word/styles.xml><?xml version="1.0" encoding="utf-8"?>
-<w:styles xmlns:r="http://schemas.openxmlformats.org/officeDocument/2006/relationships" xmlns:w="http://schemas.openxmlformats.org/wordprocessingml/2006/main">
+<w:styles xmlns:mc="http://schemas.openxmlformats.org/markup-compatibility/2006" xmlns:r="http://schemas.openxmlformats.org/officeDocument/2006/relationships" xmlns:w="http://schemas.openxmlformats.org/wordprocessingml/2006/main" xmlns:w14="http://schemas.microsoft.com/office/word/2010/wordml" mc:Ignorable="w14">
   <w:docDefaults>
     <w:rPrDefault>
       <w:rPr>
@@ -32528,7 +32621,6 @@
     <w:uiPriority w:val="99"/>
     <w:semiHidden/>
     <w:unhideWhenUsed/>
-    <w:qFormat/>
     <w:tblPr>
       <w:tblInd w:w="0" w:type="dxa"/>
       <w:tblCellMar>
@@ -32847,6 +32939,196 @@
 </w:styles>
 </file>
 
+<file path=word/stylesWithEffects.xml><?xml version="1.0" encoding="utf-8"?>
+<w:styles xmlns:wpc="http://schemas.microsoft.com/office/word/2010/wordprocessingCanvas" xmlns:mc="http://schemas.openxmlformats.org/markup-compatibility/2006" xmlns:o="urn:schemas-microsoft-com:office:office" xmlns:r="http://schemas.openxmlformats.org/officeDocument/2006/relationships" xmlns:m="http://schemas.openxmlformats.org/officeDocument/2006/math" xmlns:v="urn:schemas-microsoft-com:vml" xmlns:wp14="http://schemas.microsoft.com/office/word/2010/wordprocessingDrawing" xmlns:wp="http://schemas.openxmlformats.org/drawingml/2006/wordprocessingDrawing" xmlns:w10="urn:schemas-microsoft-com:office:word" xmlns:w="http://schemas.openxmlformats.org/wordprocessingml/2006/main" xmlns:w14="http://schemas.microsoft.com/office/word/2010/wordml" xmlns:wpg="http://schemas.microsoft.com/office/word/2010/wordprocessingGroup" xmlns:wpi="http://schemas.microsoft.com/office/word/2010/wordprocessingInk" xmlns:wne="http://schemas.microsoft.com/office/word/2006/wordml" xmlns:wps="http://schemas.microsoft.com/office/word/2010/wordprocessingShape" mc:Ignorable="w14 wp14">
+  <w:docDefaults>
+    <w:rPrDefault>
+      <w:rPr>
+        <w:rFonts w:asciiTheme="minorHAnsi" w:eastAsiaTheme="minorEastAsia" w:hAnsiTheme="minorHAnsi" w:cstheme="minorBidi"/>
+        <w:sz w:val="22"/>
+        <w:szCs w:val="22"/>
+        <w:lang w:val="en-GB" w:eastAsia="en-GB" w:bidi="ar-SA"/>
+      </w:rPr>
+    </w:rPrDefault>
+    <w:pPrDefault>
+      <w:pPr>
+        <w:spacing w:after="200" w:line="276" w:lineRule="auto"/>
+      </w:pPr>
+    </w:pPrDefault>
+  </w:docDefaults>
+  <w:latentStyles w:defLockedState="0" w:defUIPriority="99" w:defSemiHidden="1" w:defUnhideWhenUsed="1" w:defQFormat="0" w:count="267">
+    <w:lsdException w:name="Normal" w:semiHidden="0" w:uiPriority="0" w:unhideWhenUsed="0" w:qFormat="1"/>
+    <w:lsdException w:name="heading 1" w:semiHidden="0" w:uiPriority="9" w:unhideWhenUsed="0" w:qFormat="1"/>
+    <w:lsdException w:name="heading 2" w:uiPriority="9" w:qFormat="1"/>
+    <w:lsdException w:name="heading 3" w:uiPriority="9" w:qFormat="1"/>
+    <w:lsdException w:name="heading 4" w:uiPriority="9" w:qFormat="1"/>
+    <w:lsdException w:name="heading 5" w:uiPriority="9" w:qFormat="1"/>
+    <w:lsdException w:name="heading 6" w:uiPriority="9" w:qFormat="1"/>
+    <w:lsdException w:name="heading 7" w:uiPriority="9" w:qFormat="1"/>
+    <w:lsdException w:name="heading 8" w:uiPriority="9" w:qFormat="1"/>
+    <w:lsdException w:name="heading 9" w:uiPriority="9" w:qFormat="1"/>
+    <w:lsdException w:name="toc 1" w:uiPriority="39"/>
+    <w:lsdException w:name="toc 2" w:uiPriority="39"/>
+    <w:lsdException w:name="toc 3" w:uiPriority="39"/>
+    <w:lsdException w:name="toc 4" w:uiPriority="39"/>
+    <w:lsdException w:name="toc 5" w:uiPriority="39"/>
+    <w:lsdException w:name="toc 6" w:uiPriority="39"/>
+    <w:lsdException w:name="toc 7" w:uiPriority="39"/>
+    <w:lsdException w:name="toc 8" w:uiPriority="39"/>
+    <w:lsdException w:name="toc 9" w:uiPriority="39"/>
+    <w:lsdException w:name="caption" w:uiPriority="35" w:qFormat="1"/>
+    <w:lsdException w:name="Title" w:semiHidden="0" w:uiPriority="10" w:unhideWhenUsed="0" w:qFormat="1"/>
+    <w:lsdException w:name="Default Paragraph Font" w:uiPriority="1"/>
+    <w:lsdException w:name="Subtitle" w:semiHidden="0" w:uiPriority="11" w:unhideWhenUsed="0" w:qFormat="1"/>
+    <w:lsdException w:name="Strong" w:semiHidden="0" w:uiPriority="22" w:unhideWhenUsed="0" w:qFormat="1"/>
+    <w:lsdException w:name="Emphasis" w:semiHidden="0" w:uiPriority="20" w:unhideWhenUsed="0" w:qFormat="1"/>
+    <w:lsdException w:name="Table Grid" w:semiHidden="0" w:uiPriority="59" w:unhideWhenUsed="0"/>
+    <w:lsdException w:name="Placeholder Text" w:unhideWhenUsed="0"/>
+    <w:lsdException w:name="No Spacing" w:semiHidden="0" w:uiPriority="1" w:unhideWhenUsed="0" w:qFormat="1"/>
+    <w:lsdException w:name="Light Shading" w:semiHidden="0" w:uiPriority="60" w:unhideWhenUsed="0"/>
+    <w:lsdException w:name="Light List" w:semiHidden="0" w:uiPriority="61" w:unhideWhenUsed="0"/>
+    <w:lsdException w:name="Light Grid" w:semiHidden="0" w:uiPriority="62" w:unhideWhenUsed="0"/>
+    <w:lsdException w:name="Medium Shading 1" w:semiHidden="0" w:uiPriority="63" w:unhideWhenUsed="0"/>
+    <w:lsdException w:name="Medium Shading 2" w:semiHidden="0" w:uiPriority="64" w:unhideWhenUsed="0"/>
+    <w:lsdException w:name="Medium List 1" w:semiHidden="0" w:uiPriority="65" w:unhideWhenUsed="0"/>
+    <w:lsdException w:name="Medium List 2" w:semiHidden="0" w:uiPriority="66" w:unhideWhenUsed="0"/>
+    <w:lsdException w:name="Medium Grid 1" w:semiHidden="0" w:uiPriority="67" w:unhideWhenUsed="0"/>
+    <w:lsdException w:name="Medium Grid 2" w:semiHidden="0" w:uiPriority="68" w:unhideWhenUsed="0"/>
+    <w:lsdException w:name="Medium Grid 3" w:semiHidden="0" w:uiPriority="69" w:unhideWhenUsed="0"/>
+    <w:lsdException w:name="Dark List" w:semiHidden="0" w:uiPriority="70" w:unhideWhenUsed="0"/>
+    <w:lsdException w:name="Colorful Shading" w:semiHidden="0" w:uiPriority="71" w:unhideWhenUsed="0"/>
+    <w:lsdException w:name="Colorful List" w:semiHidden="0" w:uiPriority="72" w:unhideWhenUsed="0"/>
+    <w:lsdException w:name="Colorful Grid" w:semiHidden="0" w:uiPriority="73" w:unhideWhenUsed="0"/>
+    <w:lsdException w:name="Light Shading Accent 1" w:semiHidden="0" w:uiPriority="60" w:unhideWhenUsed="0"/>
+    <w:lsdException w:name="Light List Accent 1" w:semiHidden="0" w:uiPriority="61" w:unhideWhenUsed="0"/>
+    <w:lsdException w:name="Light Grid Accent 1" w:semiHidden="0" w:uiPriority="62" w:unhideWhenUsed="0"/>
+    <w:lsdException w:name="Medium Shading 1 Accent 1" w:semiHidden="0" w:uiPriority="63" w:unhideWhenUsed="0"/>
+    <w:lsdException w:name="Medium Shading 2 Accent 1" w:semiHidden="0" w:uiPriority="64" w:unhideWhenUsed="0"/>
+    <w:lsdException w:name="Medium List 1 Accent 1" w:semiHidden="0" w:uiPriority="65" w:unhideWhenUsed="0"/>
+    <w:lsdException w:name="Revision" w:unhideWhenUsed="0"/>
+    <w:lsdException w:name="List Paragraph" w:semiHidden="0" w:uiPriority="34" w:unhideWhenUsed="0" w:qFormat="1"/>
+    <w:lsdException w:name="Quote" w:semiHidden="0" w:uiPriority="29" w:unhideWhenUsed="0" w:qFormat="1"/>
+    <w:lsdException w:name="Intense Quote" w:semiHidden="0" w:uiPriority="30" w:unhideWhenUsed="0" w:qFormat="1"/>
+    <w:lsdException w:name="Medium List 2 Accent 1" w:semiHidden="0" w:uiPriority="66" w:unhideWhenUsed="0"/>
+    <w:lsdException w:name="Medium Grid 1 Accent 1" w:semiHidden="0" w:uiPriority="67" w:unhideWhenUsed="0"/>
+    <w:lsdException w:name="Medium Grid 2 Accent 1" w:semiHidden="0" w:uiPriority="68" w:unhideWhenUsed="0"/>
+    <w:lsdException w:name="Medium Grid 3 Accent 1" w:semiHidden="0" w:uiPriority="69" w:unhideWhenUsed="0"/>
+    <w:lsdException w:name="Dark List Accent 1" w:semiHidden="0" w:uiPriority="70" w:unhideWhenUsed="0"/>
+    <w:lsdException w:name="Colorful Shading Accent 1" w:semiHidden="0" w:uiPriority="71" w:unhideWhenUsed="0"/>
+    <w:lsdException w:name="Colorful List Accent 1" w:semiHidden="0" w:uiPriority="72" w:unhideWhenUsed="0"/>
+    <w:lsdException w:name="Colorful Grid Accent 1" w:semiHidden="0" w:uiPriority="73" w:unhideWhenUsed="0"/>
+    <w:lsdException w:name="Light Shading Accent 2" w:semiHidden="0" w:uiPriority="60" w:unhideWhenUsed="0"/>
+    <w:lsdException w:name="Light List Accent 2" w:semiHidden="0" w:uiPriority="61" w:unhideWhenUsed="0"/>
+    <w:lsdException w:name="Light Grid Accent 2" w:semiHidden="0" w:uiPriority="62" w:unhideWhenUsed="0"/>
+    <w:lsdException w:name="Medium Shading 1 Accent 2" w:semiHidden="0" w:uiPriority="63" w:unhideWhenUsed="0"/>
+    <w:lsdException w:name="Medium Shading 2 Accent 2" w:semiHidden="0" w:uiPriority="64" w:unhideWhenUsed="0"/>
+    <w:lsdException w:name="Medium List 1 Accent 2" w:semiHidden="0" w:uiPriority="65" w:unhideWhenUsed="0"/>
+    <w:lsdException w:name="Medium List 2 Accent 2" w:semiHidden="0" w:uiPriority="66" w:unhideWhenUsed="0"/>
+    <w:lsdException w:name="Medium Grid 1 Accent 2" w:semiHidden="0" w:uiPriority="67" w:unhideWhenUsed="0"/>
+    <w:lsdException w:name="Medium Grid 2 Accent 2" w:semiHidden="0" w:uiPriority="68" w:unhideWhenUsed="0"/>
+    <w:lsdException w:name="Medium Grid 3 Accent 2" w:semiHidden="0" w:uiPriority="69" w:unhideWhenUsed="0"/>
+    <w:lsdException w:name="Dark List Accent 2" w:semiHidden="0" w:uiPriority="70" w:unhideWhenUsed="0"/>
+    <w:lsdException w:name="Colorful Shading Accent 2" w:semiHidden="0" w:uiPriority="71" w:unhideWhenUsed="0"/>
+    <w:lsdException w:name="Colorful List Accent 2" w:semiHidden="0" w:uiPriority="72" w:unhideWhenUsed="0"/>
+    <w:lsdException w:name="Colorful Grid Accent 2" w:semiHidden="0" w:uiPriority="73" w:unhideWhenUsed="0"/>
+    <w:lsdException w:name="Light Shading Accent 3" w:semiHidden="0" w:uiPriority="60" w:unhideWhenUsed="0"/>
+    <w:lsdException w:name="Light List Accent 3" w:semiHidden="0" w:uiPriority="61" w:unhideWhenUsed="0"/>
+    <w:lsdException w:name="Light Grid Accent 3" w:semiHidden="0" w:uiPriority="62" w:unhideWhenUsed="0"/>
+    <w:lsdException w:name="Medium Shading 1 Accent 3" w:semiHidden="0" w:uiPriority="63" w:unhideWhenUsed="0"/>
+    <w:lsdException w:name="Medium Shading 2 Accent 3" w:semiHidden="0" w:uiPriority="64" w:unhideWhenUsed="0"/>
+    <w:lsdException w:name="Medium List 1 Accent 3" w:semiHidden="0" w:uiPriority="65" w:unhideWhenUsed="0"/>
+    <w:lsdException w:name="Medium List 2 Accent 3" w:semiHidden="0" w:uiPriority="66" w:unhideWhenUsed="0"/>
+    <w:lsdException w:name="Medium Grid 1 Accent 3" w:semiHidden="0" w:uiPriority="67" w:unhideWhenUsed="0"/>
+    <w:lsdException w:name="Medium Grid 2 Accent 3" w:semiHidden="0" w:uiPriority="68" w:unhideWhenUsed="0"/>
+    <w:lsdException w:name="Medium Grid 3 Accent 3" w:semiHidden="0" w:uiPriority="69" w:unhideWhenUsed="0"/>
+    <w:lsdException w:name="Dark List Accent 3" w:semiHidden="0" w:uiPriority="70" w:unhideWhenUsed="0"/>
+    <w:lsdException w:name="Colorful Shading Accent 3" w:semiHidden="0" w:uiPriority="71" w:unhideWhenUsed="0"/>
+    <w:lsdException w:name="Colorful List Accent 3" w:semiHidden="0" w:uiPriority="72" w:unhideWhenUsed="0"/>
+    <w:lsdException w:name="Colorful Grid Accent 3" w:semiHidden="0" w:uiPriority="73" w:unhideWhenUsed="0"/>
+    <w:lsdException w:name="Light Shading Accent 4" w:semiHidden="0" w:uiPriority="60" w:unhideWhenUsed="0"/>
+    <w:lsdException w:name="Light List Accent 4" w:semiHidden="0" w:uiPriority="61" w:unhideWhenUsed="0"/>
+    <w:lsdException w:name="Light Grid Accent 4" w:semiHidden="0" w:uiPriority="62" w:unhideWhenUsed="0"/>
+    <w:lsdException w:name="Medium Shading 1 Accent 4" w:semiHidden="0" w:uiPriority="63" w:unhideWhenUsed="0"/>
+    <w:lsdException w:name="Medium Shading 2 Accent 4" w:semiHidden="0" w:uiPriority="64" w:unhideWhenUsed="0"/>
+    <w:lsdException w:name="Medium List 1 Accent 4" w:semiHidden="0" w:uiPriority="65" w:unhideWhenUsed="0"/>
+    <w:lsdException w:name="Medium List 2 Accent 4" w:semiHidden="0" w:uiPriority="66" w:unhideWhenUsed="0"/>
+    <w:lsdException w:name="Medium Grid 1 Accent 4" w:semiHidden="0" w:uiPriority="67" w:unhideWhenUsed="0"/>
+    <w:lsdException w:name="Medium Grid 2 Accent 4" w:semiHidden="0" w:uiPriority="68" w:unhideWhenUsed="0"/>
+    <w:lsdException w:name="Medium Grid 3 Accent 4" w:semiHidden="0" w:uiPriority="69" w:unhideWhenUsed="0"/>
+    <w:lsdException w:name="Dark List Accent 4" w:semiHidden="0" w:uiPriority="70" w:unhideWhenUsed="0"/>
+    <w:lsdException w:name="Colorful Shading Accent 4" w:semiHidden="0" w:uiPriority="71" w:unhideWhenUsed="0"/>
+    <w:lsdException w:name="Colorful List Accent 4" w:semiHidden="0" w:uiPriority="72" w:unhideWhenUsed="0"/>
+    <w:lsdException w:name="Colorful Grid Accent 4" w:semiHidden="0" w:uiPriority="73" w:unhideWhenUsed="0"/>
+    <w:lsdException w:name="Light Shading Accent 5" w:semiHidden="0" w:uiPriority="60" w:unhideWhenUsed="0"/>
+    <w:lsdException w:name="Light List Accent 5" w:semiHidden="0" w:uiPriority="61" w:unhideWhenUsed="0"/>
+    <w:lsdException w:name="Light Grid Accent 5" w:semiHidden="0" w:uiPriority="62" w:unhideWhenUsed="0"/>
+    <w:lsdException w:name="Medium Shading 1 Accent 5" w:semiHidden="0" w:uiPriority="63" w:unhideWhenUsed="0"/>
+    <w:lsdException w:name="Medium Shading 2 Accent 5" w:semiHidden="0" w:uiPriority="64" w:unhideWhenUsed="0"/>
+    <w:lsdException w:name="Medium List 1 Accent 5" w:semiHidden="0" w:uiPriority="65" w:unhideWhenUsed="0"/>
+    <w:lsdException w:name="Medium List 2 Accent 5" w:semiHidden="0" w:uiPriority="66" w:unhideWhenUsed="0"/>
+    <w:lsdException w:name="Medium Grid 1 Accent 5" w:semiHidden="0" w:uiPriority="67" w:unhideWhenUsed="0"/>
+    <w:lsdException w:name="Medium Grid 2 Accent 5" w:semiHidden="0" w:uiPriority="68" w:unhideWhenUsed="0"/>
+    <w:lsdException w:name="Medium Grid 3 Accent 5" w:semiHidden="0" w:uiPriority="69" w:unhideWhenUsed="0"/>
+    <w:lsdException w:name="Dark List Accent 5" w:semiHidden="0" w:uiPriority="70" w:unhideWhenUsed="0"/>
+    <w:lsdException w:name="Colorful Shading Accent 5" w:semiHidden="0" w:uiPriority="71" w:unhideWhenUsed="0"/>
+    <w:lsdException w:name="Colorful List Accent 5" w:semiHidden="0" w:uiPriority="72" w:unhideWhenUsed="0"/>
+    <w:lsdException w:name="Colorful Grid Accent 5" w:semiHidden="0" w:uiPriority="73" w:unhideWhenUsed="0"/>
+    <w:lsdException w:name="Light Shading Accent 6" w:semiHidden="0" w:uiPriority="60" w:unhideWhenUsed="0"/>
+    <w:lsdException w:name="Light List Accent 6" w:semiHidden="0" w:uiPriority="61" w:unhideWhenUsed="0"/>
+    <w:lsdException w:name="Light Grid Accent 6" w:semiHidden="0" w:uiPriority="62" w:unhideWhenUsed="0"/>
+    <w:lsdException w:name="Medium Shading 1 Accent 6" w:semiHidden="0" w:uiPriority="63" w:unhideWhenUsed="0"/>
+    <w:lsdException w:name="Medium Shading 2 Accent 6" w:semiHidden="0" w:uiPriority="64" w:unhideWhenUsed="0"/>
+    <w:lsdException w:name="Medium List 1 Accent 6" w:semiHidden="0" w:uiPriority="65" w:unhideWhenUsed="0"/>
+    <w:lsdException w:name="Medium List 2 Accent 6" w:semiHidden="0" w:uiPriority="66" w:unhideWhenUsed="0"/>
+    <w:lsdException w:name="Medium Grid 1 Accent 6" w:semiHidden="0" w:uiPriority="67" w:unhideWhenUsed="0"/>
+    <w:lsdException w:name="Medium Grid 2 Accent 6" w:semiHidden="0" w:uiPriority="68" w:unhideWhenUsed="0"/>
+    <w:lsdException w:name="Medium Grid 3 Accent 6" w:semiHidden="0" w:uiPriority="69" w:unhideWhenUsed="0"/>
+    <w:lsdException w:name="Dark List Accent 6" w:semiHidden="0" w:uiPriority="70" w:unhideWhenUsed="0"/>
+    <w:lsdException w:name="Colorful Shading Accent 6" w:semiHidden="0" w:uiPriority="71" w:unhideWhenUsed="0"/>
+    <w:lsdException w:name="Colorful List Accent 6" w:semiHidden="0" w:uiPriority="72" w:unhideWhenUsed="0"/>
+    <w:lsdException w:name="Colorful Grid Accent 6" w:semiHidden="0" w:uiPriority="73" w:unhideWhenUsed="0"/>
+    <w:lsdException w:name="Subtle Emphasis" w:semiHidden="0" w:uiPriority="19" w:unhideWhenUsed="0" w:qFormat="1"/>
+    <w:lsdException w:name="Intense Emphasis" w:semiHidden="0" w:uiPriority="21" w:unhideWhenUsed="0" w:qFormat="1"/>
+    <w:lsdException w:name="Subtle Reference" w:semiHidden="0" w:uiPriority="31" w:unhideWhenUsed="0" w:qFormat="1"/>
+    <w:lsdException w:name="Intense Reference" w:semiHidden="0" w:uiPriority="32" w:unhideWhenUsed="0" w:qFormat="1"/>
+    <w:lsdException w:name="Book Title" w:semiHidden="0" w:uiPriority="33" w:unhideWhenUsed="0" w:qFormat="1"/>
+    <w:lsdException w:name="Bibliography" w:uiPriority="37"/>
+    <w:lsdException w:name="TOC Heading" w:uiPriority="39" w:qFormat="1"/>
+  </w:latentStyles>
+  <w:style w:type="paragraph" w:default="1" w:styleId="Normal">
+    <w:name w:val="Normal"/>
+    <w:qFormat/>
+  </w:style>
+  <w:style w:type="character" w:default="1" w:styleId="DefaultParagraphFont">
+    <w:name w:val="Default Paragraph Font"/>
+    <w:uiPriority w:val="1"/>
+    <w:semiHidden/>
+    <w:unhideWhenUsed/>
+  </w:style>
+  <w:style w:type="table" w:default="1" w:styleId="TableNormal">
+    <w:name w:val="Normal Table"/>
+    <w:uiPriority w:val="99"/>
+    <w:semiHidden/>
+    <w:unhideWhenUsed/>
+    <w:tblPr>
+      <w:tblInd w:w="0" w:type="dxa"/>
+      <w:tblCellMar>
+        <w:top w:w="0" w:type="dxa"/>
+        <w:left w:w="108" w:type="dxa"/>
+        <w:bottom w:w="0" w:type="dxa"/>
+        <w:right w:w="108" w:type="dxa"/>
+      </w:tblCellMar>
+    </w:tblPr>
+  </w:style>
+  <w:style w:type="numbering" w:default="1" w:styleId="NoList">
+    <w:name w:val="No List"/>
+    <w:uiPriority w:val="99"/>
+    <w:semiHidden/>
+    <w:unhideWhenUsed/>
+  </w:style>
+</w:styles>
+</file>
+
 <file path=word/theme/theme1.xml><?xml version="1.0" encoding="utf-8"?>
 <a:theme xmlns:a="http://schemas.openxmlformats.org/drawingml/2006/main" name="Office Theme">
   <a:themeElements>
@@ -33135,7 +33417,7 @@
 </file>
 
 <file path=customXml/itemProps1.xml><?xml version="1.0" encoding="utf-8"?>
-<ds:datastoreItem xmlns:ds="http://schemas.openxmlformats.org/officeDocument/2006/customXml" ds:itemID="{7BC08ED2-FA68-4BE9-959F-0E117E387AC6}">
+<ds:datastoreItem xmlns:ds="http://schemas.openxmlformats.org/officeDocument/2006/customXml" ds:itemID="{8601B901-7787-405C-BE9A-A46AEFE31526}">
   <ds:schemaRefs>
     <ds:schemaRef ds:uri="http://schemas.openxmlformats.org/officeDocument/2006/bibliography"/>
   </ds:schemaRefs>

</xml_diff>